<commit_message>
Elaborazione 3 - Refactoring
</commit_message>
<xml_diff>
--- a/5.2 Elaborazione 3 - Refactoring/2022_02_03_UniCTest_Elaborazione_3_Refactoring.docx
+++ b/5.2 Elaborazione 3 - Refactoring/2022_02_03_UniCTest_Elaborazione_3_Refactoring.docx
@@ -141,7 +141,7 @@
           <w:r>
             <w:fldChar w:fldCharType="separate"/>
           </w:r>
-          <w:hyperlink w:anchor="_Toc94207837" w:history="1">
+          <w:hyperlink w:anchor="_Toc94781334" w:history="1">
             <w:r>
               <w:rPr>
                 <w:rStyle w:val="Collegamentoipertestuale"/>
@@ -183,7 +183,7 @@
                 <w:noProof/>
                 <w:webHidden/>
               </w:rPr>
-              <w:instrText xml:space="preserve"> PAGEREF _Toc94207837 \h </w:instrText>
+              <w:instrText xml:space="preserve"> PAGEREF _Toc94781334 \h </w:instrText>
             </w:r>
             <w:r>
               <w:rPr>
@@ -227,7 +227,7 @@
               <w:lang w:eastAsia="it-IT"/>
             </w:rPr>
           </w:pPr>
-          <w:hyperlink w:anchor="_Toc94207838" w:history="1">
+          <w:hyperlink w:anchor="_Toc94781335" w:history="1">
             <w:r>
               <w:rPr>
                 <w:rStyle w:val="Collegamentoipertestuale"/>
@@ -269,7 +269,7 @@
                 <w:noProof/>
                 <w:webHidden/>
               </w:rPr>
-              <w:instrText xml:space="preserve"> PAGEREF _Toc94207838 \h </w:instrText>
+              <w:instrText xml:space="preserve"> PAGEREF _Toc94781335 \h </w:instrText>
             </w:r>
             <w:r>
               <w:rPr>
@@ -313,7 +313,7 @@
               <w:lang w:eastAsia="it-IT"/>
             </w:rPr>
           </w:pPr>
-          <w:hyperlink w:anchor="_Toc94207839" w:history="1">
+          <w:hyperlink w:anchor="_Toc94781336" w:history="1">
             <w:r>
               <w:rPr>
                 <w:rStyle w:val="Collegamentoipertestuale"/>
@@ -355,7 +355,7 @@
                 <w:noProof/>
                 <w:webHidden/>
               </w:rPr>
-              <w:instrText xml:space="preserve"> PAGEREF _Toc94207839 \h </w:instrText>
+              <w:instrText xml:space="preserve"> PAGEREF _Toc94781336 \h </w:instrText>
             </w:r>
             <w:r>
               <w:rPr>
@@ -375,7 +375,7 @@
                 <w:noProof/>
                 <w:webHidden/>
               </w:rPr>
-              <w:t>3</w:t>
+              <w:t>2</w:t>
             </w:r>
             <w:r>
               <w:rPr>
@@ -399,7 +399,7 @@
               <w:lang w:eastAsia="it-IT"/>
             </w:rPr>
           </w:pPr>
-          <w:hyperlink w:anchor="_Toc94207840" w:history="1">
+          <w:hyperlink w:anchor="_Toc94781337" w:history="1">
             <w:r>
               <w:rPr>
                 <w:rStyle w:val="Collegamentoipertestuale"/>
@@ -441,7 +441,7 @@
                 <w:noProof/>
                 <w:webHidden/>
               </w:rPr>
-              <w:instrText xml:space="preserve"> PAGEREF _Toc94207840 \h </w:instrText>
+              <w:instrText xml:space="preserve"> PAGEREF _Toc94781337 \h </w:instrText>
             </w:r>
             <w:r>
               <w:rPr>
@@ -461,7 +461,7 @@
                 <w:noProof/>
                 <w:webHidden/>
               </w:rPr>
-              <w:t>3</w:t>
+              <w:t>2</w:t>
             </w:r>
             <w:r>
               <w:rPr>
@@ -485,7 +485,7 @@
               <w:lang w:eastAsia="it-IT"/>
             </w:rPr>
           </w:pPr>
-          <w:hyperlink w:anchor="_Toc94207841" w:history="1">
+          <w:hyperlink w:anchor="_Toc94781338" w:history="1">
             <w:r>
               <w:rPr>
                 <w:rStyle w:val="Collegamentoipertestuale"/>
@@ -527,7 +527,7 @@
                 <w:noProof/>
                 <w:webHidden/>
               </w:rPr>
-              <w:instrText xml:space="preserve"> PAGEREF _Toc94207841 \h </w:instrText>
+              <w:instrText xml:space="preserve"> PAGEREF _Toc94781338 \h </w:instrText>
             </w:r>
             <w:r>
               <w:rPr>
@@ -547,7 +547,7 @@
                 <w:noProof/>
                 <w:webHidden/>
               </w:rPr>
-              <w:t>4</w:t>
+              <w:t>2</w:t>
             </w:r>
             <w:r>
               <w:rPr>
@@ -571,7 +571,7 @@
               <w:lang w:eastAsia="it-IT"/>
             </w:rPr>
           </w:pPr>
-          <w:hyperlink w:anchor="_Toc94207842" w:history="1">
+          <w:hyperlink w:anchor="_Toc94781339" w:history="1">
             <w:r>
               <w:rPr>
                 <w:rStyle w:val="Collegamentoipertestuale"/>
@@ -613,7 +613,7 @@
                 <w:noProof/>
                 <w:webHidden/>
               </w:rPr>
-              <w:instrText xml:space="preserve"> PAGEREF _Toc94207842 \h </w:instrText>
+              <w:instrText xml:space="preserve"> PAGEREF _Toc94781339 \h </w:instrText>
             </w:r>
             <w:r>
               <w:rPr>
@@ -633,7 +633,7 @@
                 <w:noProof/>
                 <w:webHidden/>
               </w:rPr>
-              <w:t>4</w:t>
+              <w:t>2</w:t>
             </w:r>
             <w:r>
               <w:rPr>
@@ -656,12 +656,82 @@
               <w:lang w:eastAsia="it-IT"/>
             </w:rPr>
           </w:pPr>
-          <w:hyperlink w:anchor="_Toc94207843" w:history="1">
+          <w:hyperlink w:anchor="_Toc94781340" w:history="1">
             <w:r>
               <w:rPr>
                 <w:rStyle w:val="Collegamentoipertestuale"/>
                 <w:noProof/>
               </w:rPr>
+              <w:t>CO1</w:t>
+            </w:r>
+            <w:r>
+              <w:rPr>
+                <w:noProof/>
+                <w:webHidden/>
+              </w:rPr>
+              <w:tab/>
+            </w:r>
+            <w:r>
+              <w:rPr>
+                <w:noProof/>
+                <w:webHidden/>
+              </w:rPr>
+              <w:fldChar w:fldCharType="begin"/>
+            </w:r>
+            <w:r>
+              <w:rPr>
+                <w:noProof/>
+                <w:webHidden/>
+              </w:rPr>
+              <w:instrText xml:space="preserve"> PAGEREF _Toc94781340 \h </w:instrText>
+            </w:r>
+            <w:r>
+              <w:rPr>
+                <w:noProof/>
+                <w:webHidden/>
+              </w:rPr>
+            </w:r>
+            <w:r>
+              <w:rPr>
+                <w:noProof/>
+                <w:webHidden/>
+              </w:rPr>
+              <w:fldChar w:fldCharType="separate"/>
+            </w:r>
+            <w:r>
+              <w:rPr>
+                <w:noProof/>
+                <w:webHidden/>
+              </w:rPr>
+              <w:t>2</w:t>
+            </w:r>
+            <w:r>
+              <w:rPr>
+                <w:noProof/>
+                <w:webHidden/>
+              </w:rPr>
+              <w:fldChar w:fldCharType="end"/>
+            </w:r>
+          </w:hyperlink>
+        </w:p>
+        <w:p>
+          <w:pPr>
+            <w:pStyle w:val="Sommario3"/>
+            <w:tabs>
+              <w:tab w:val="right" w:leader="dot" w:pos="9062"/>
+            </w:tabs>
+            <w:rPr>
+              <w:noProof/>
+              <w:sz w:val="22"/>
+              <w:lang w:eastAsia="it-IT"/>
+            </w:rPr>
+          </w:pPr>
+          <w:hyperlink w:anchor="_Toc94781341" w:history="1">
+            <w:r>
+              <w:rPr>
+                <w:rStyle w:val="Collegamentoipertestuale"/>
+                <w:noProof/>
+              </w:rPr>
               <w:t>CO2</w:t>
             </w:r>
             <w:r>
@@ -683,7 +753,7 @@
                 <w:noProof/>
                 <w:webHidden/>
               </w:rPr>
-              <w:instrText xml:space="preserve"> PAGEREF _Toc94207843 \h </w:instrText>
+              <w:instrText xml:space="preserve"> PAGEREF _Toc94781341 \h </w:instrText>
             </w:r>
             <w:r>
               <w:rPr>
@@ -703,7 +773,147 @@
                 <w:noProof/>
                 <w:webHidden/>
               </w:rPr>
-              <w:t>4</w:t>
+              <w:t>3</w:t>
+            </w:r>
+            <w:r>
+              <w:rPr>
+                <w:noProof/>
+                <w:webHidden/>
+              </w:rPr>
+              <w:fldChar w:fldCharType="end"/>
+            </w:r>
+          </w:hyperlink>
+        </w:p>
+        <w:p>
+          <w:pPr>
+            <w:pStyle w:val="Sommario3"/>
+            <w:tabs>
+              <w:tab w:val="right" w:leader="dot" w:pos="9062"/>
+            </w:tabs>
+            <w:rPr>
+              <w:noProof/>
+              <w:sz w:val="22"/>
+              <w:lang w:eastAsia="it-IT"/>
+            </w:rPr>
+          </w:pPr>
+          <w:hyperlink w:anchor="_Toc94781342" w:history="1">
+            <w:r>
+              <w:rPr>
+                <w:rStyle w:val="Collegamentoipertestuale"/>
+                <w:noProof/>
+              </w:rPr>
+              <w:t>CO3</w:t>
+            </w:r>
+            <w:r>
+              <w:rPr>
+                <w:noProof/>
+                <w:webHidden/>
+              </w:rPr>
+              <w:tab/>
+            </w:r>
+            <w:r>
+              <w:rPr>
+                <w:noProof/>
+                <w:webHidden/>
+              </w:rPr>
+              <w:fldChar w:fldCharType="begin"/>
+            </w:r>
+            <w:r>
+              <w:rPr>
+                <w:noProof/>
+                <w:webHidden/>
+              </w:rPr>
+              <w:instrText xml:space="preserve"> PAGEREF _Toc94781342 \h </w:instrText>
+            </w:r>
+            <w:r>
+              <w:rPr>
+                <w:noProof/>
+                <w:webHidden/>
+              </w:rPr>
+            </w:r>
+            <w:r>
+              <w:rPr>
+                <w:noProof/>
+                <w:webHidden/>
+              </w:rPr>
+              <w:fldChar w:fldCharType="separate"/>
+            </w:r>
+            <w:r>
+              <w:rPr>
+                <w:noProof/>
+                <w:webHidden/>
+              </w:rPr>
+              <w:t>3</w:t>
+            </w:r>
+            <w:r>
+              <w:rPr>
+                <w:noProof/>
+                <w:webHidden/>
+              </w:rPr>
+              <w:fldChar w:fldCharType="end"/>
+            </w:r>
+          </w:hyperlink>
+        </w:p>
+        <w:p>
+          <w:pPr>
+            <w:pStyle w:val="Sommario3"/>
+            <w:tabs>
+              <w:tab w:val="right" w:leader="dot" w:pos="9062"/>
+            </w:tabs>
+            <w:rPr>
+              <w:noProof/>
+              <w:sz w:val="22"/>
+              <w:lang w:eastAsia="it-IT"/>
+            </w:rPr>
+          </w:pPr>
+          <w:hyperlink w:anchor="_Toc94781343" w:history="1">
+            <w:r>
+              <w:rPr>
+                <w:rStyle w:val="Collegamentoipertestuale"/>
+                <w:noProof/>
+              </w:rPr>
+              <w:t>CO4</w:t>
+            </w:r>
+            <w:r>
+              <w:rPr>
+                <w:noProof/>
+                <w:webHidden/>
+              </w:rPr>
+              <w:tab/>
+            </w:r>
+            <w:r>
+              <w:rPr>
+                <w:noProof/>
+                <w:webHidden/>
+              </w:rPr>
+              <w:fldChar w:fldCharType="begin"/>
+            </w:r>
+            <w:r>
+              <w:rPr>
+                <w:noProof/>
+                <w:webHidden/>
+              </w:rPr>
+              <w:instrText xml:space="preserve"> PAGEREF _Toc94781343 \h </w:instrText>
+            </w:r>
+            <w:r>
+              <w:rPr>
+                <w:noProof/>
+                <w:webHidden/>
+              </w:rPr>
+            </w:r>
+            <w:r>
+              <w:rPr>
+                <w:noProof/>
+                <w:webHidden/>
+              </w:rPr>
+              <w:fldChar w:fldCharType="separate"/>
+            </w:r>
+            <w:r>
+              <w:rPr>
+                <w:noProof/>
+                <w:webHidden/>
+              </w:rPr>
+              <w:t>3</w:t>
             </w:r>
             <w:r>
               <w:rPr>
@@ -727,7 +937,7 @@
               <w:lang w:eastAsia="it-IT"/>
             </w:rPr>
           </w:pPr>
-          <w:hyperlink w:anchor="_Toc94207844" w:history="1">
+          <w:hyperlink w:anchor="_Toc94781344" w:history="1">
             <w:r>
               <w:rPr>
                 <w:rStyle w:val="Collegamentoipertestuale"/>
@@ -769,7 +979,7 @@
                 <w:noProof/>
                 <w:webHidden/>
               </w:rPr>
-              <w:instrText xml:space="preserve"> PAGEREF _Toc94207844 \h </w:instrText>
+              <w:instrText xml:space="preserve"> PAGEREF _Toc94781344 \h </w:instrText>
             </w:r>
             <w:r>
               <w:rPr>
@@ -813,7 +1023,7 @@
               <w:lang w:eastAsia="it-IT"/>
             </w:rPr>
           </w:pPr>
-          <w:hyperlink w:anchor="_Toc94207845" w:history="1">
+          <w:hyperlink w:anchor="_Toc94781345" w:history="1">
             <w:r>
               <w:rPr>
                 <w:rStyle w:val="Collegamentoipertestuale"/>
@@ -855,7 +1065,7 @@
                 <w:noProof/>
                 <w:webHidden/>
               </w:rPr>
-              <w:instrText xml:space="preserve"> PAGEREF _Toc94207845 \h </w:instrText>
+              <w:instrText xml:space="preserve"> PAGEREF _Toc94781345 \h </w:instrText>
             </w:r>
             <w:r>
               <w:rPr>
@@ -899,7 +1109,7 @@
               <w:lang w:eastAsia="it-IT"/>
             </w:rPr>
           </w:pPr>
-          <w:hyperlink w:anchor="_Toc94207846" w:history="1">
+          <w:hyperlink w:anchor="_Toc94781346" w:history="1">
             <w:r>
               <w:rPr>
                 <w:rStyle w:val="Collegamentoipertestuale"/>
@@ -941,7 +1151,7 @@
                 <w:noProof/>
                 <w:webHidden/>
               </w:rPr>
-              <w:instrText xml:space="preserve"> PAGEREF _Toc94207846 \h </w:instrText>
+              <w:instrText xml:space="preserve"> PAGEREF _Toc94781346 \h </w:instrText>
             </w:r>
             <w:r>
               <w:rPr>
@@ -961,7 +1171,7 @@
                 <w:noProof/>
                 <w:webHidden/>
               </w:rPr>
-              <w:t>8</w:t>
+              <w:t>5</w:t>
             </w:r>
             <w:r>
               <w:rPr>
@@ -1003,7 +1213,7 @@
       <w:pPr>
         <w:pStyle w:val="Titolo1"/>
       </w:pPr>
-      <w:bookmarkStart w:id="1" w:name="_Toc94207837"/>
+      <w:bookmarkStart w:id="1" w:name="_Toc94781334"/>
       <w:r>
         <w:lastRenderedPageBreak/>
         <w:t>Versione</w:t>
@@ -1189,7 +1399,7 @@
       <w:pPr>
         <w:pStyle w:val="Titolo1"/>
       </w:pPr>
-      <w:bookmarkStart w:id="2" w:name="_Toc94207838"/>
+      <w:bookmarkStart w:id="2" w:name="_Toc94781335"/>
       <w:r>
         <w:t>Introduzione</w:t>
       </w:r>
@@ -1233,7 +1443,7 @@
       <w:pPr>
         <w:pStyle w:val="Titolo1"/>
       </w:pPr>
-      <w:bookmarkStart w:id="3" w:name="_Toc94207839"/>
+      <w:bookmarkStart w:id="3" w:name="_Toc94781336"/>
       <w:r>
         <w:t>Analisi Orientata agli Oggetti</w:t>
       </w:r>
@@ -1243,7 +1453,7 @@
       <w:pPr>
         <w:pStyle w:val="Titolo2"/>
       </w:pPr>
-      <w:bookmarkStart w:id="4" w:name="_Toc94207840"/>
+      <w:bookmarkStart w:id="4" w:name="_Toc94781337"/>
       <w:r>
         <w:t>Modello di domini</w:t>
       </w:r>
@@ -1278,7 +1488,7 @@
       <w:pPr>
         <w:pStyle w:val="Titolo2"/>
       </w:pPr>
-      <w:bookmarkStart w:id="5" w:name="_Toc94207841"/>
+      <w:bookmarkStart w:id="5" w:name="_Toc94781338"/>
       <w:r>
         <w:t>Diagramma di Sequenza di Sistema</w:t>
       </w:r>
@@ -1299,7 +1509,7 @@
       <w:pPr>
         <w:pStyle w:val="Titolo2"/>
       </w:pPr>
-      <w:bookmarkStart w:id="6" w:name="_Toc94207842"/>
+      <w:bookmarkStart w:id="6" w:name="_Toc94781339"/>
       <w:r>
         <w:t>Contratti delle Operazioni</w:t>
       </w:r>
@@ -1351,6 +1561,7 @@
         </w:rPr>
       </w:pPr>
       <w:bookmarkStart w:id="7" w:name="_Toc94192172"/>
+      <w:bookmarkStart w:id="8" w:name="_Toc94781340"/>
       <w:r>
         <w:rPr>
           <w:sz w:val="32"/>
@@ -1359,279 +1570,6 @@
         <w:t>CO1</w:t>
       </w:r>
       <w:bookmarkEnd w:id="7"/>
-    </w:p>
-    <w:tbl>
-      <w:tblPr>
-        <w:tblStyle w:val="Tabellasemplice-2"/>
-        <w:tblW w:w="0" w:type="auto"/>
-        <w:tblLook w:val="04A0" w:firstRow="1" w:lastRow="0" w:firstColumn="1" w:lastColumn="0" w:noHBand="0" w:noVBand="1"/>
-      </w:tblPr>
-      <w:tblGrid>
-        <w:gridCol w:w="4531"/>
-        <w:gridCol w:w="4531"/>
-      </w:tblGrid>
-      <w:tr>
-        <w:trPr>
-          <w:cnfStyle w:val="100000000000" w:firstRow="1" w:lastRow="0" w:firstColumn="0" w:lastColumn="0" w:oddVBand="0" w:evenVBand="0" w:oddHBand="0" w:evenHBand="0" w:firstRowFirstColumn="0" w:firstRowLastColumn="0" w:lastRowFirstColumn="0" w:lastRowLastColumn="0"/>
-        </w:trPr>
-        <w:tc>
-          <w:tcPr>
-            <w:cnfStyle w:val="001000000000" w:firstRow="0" w:lastRow="0" w:firstColumn="1" w:lastColumn="0" w:oddVBand="0" w:evenVBand="0" w:oddHBand="0" w:evenHBand="0" w:firstRowFirstColumn="0" w:firstRowLastColumn="0" w:lastRowFirstColumn="0" w:lastRowLastColumn="0"/>
-            <w:tcW w:w="4531" w:type="dxa"/>
-            <w:tcBorders>
-              <w:top w:val="single" w:sz="4" w:space="0" w:color="4CA4FB" w:themeColor="text1" w:themeTint="80"/>
-              <w:left w:val="nil"/>
-              <w:right w:val="nil"/>
-            </w:tcBorders>
-            <w:hideMark/>
-          </w:tcPr>
-          <w:p>
-            <w:r>
-              <w:t>Operazione</w:t>
-            </w:r>
-          </w:p>
-        </w:tc>
-        <w:tc>
-          <w:tcPr>
-            <w:tcW w:w="4531" w:type="dxa"/>
-            <w:tcBorders>
-              <w:top w:val="single" w:sz="4" w:space="0" w:color="4CA4FB" w:themeColor="text1" w:themeTint="80"/>
-              <w:left w:val="nil"/>
-              <w:right w:val="nil"/>
-            </w:tcBorders>
-            <w:hideMark/>
-          </w:tcPr>
-          <w:p>
-            <w:pPr>
-              <w:cnfStyle w:val="100000000000" w:firstRow="1" w:lastRow="0" w:firstColumn="0" w:lastColumn="0" w:oddVBand="0" w:evenVBand="0" w:oddHBand="0" w:evenHBand="0" w:firstRowFirstColumn="0" w:firstRowLastColumn="0" w:lastRowFirstColumn="0" w:lastRowLastColumn="0"/>
-              <w:rPr>
-                <w:b w:val="0"/>
-                <w:bCs w:val="0"/>
-              </w:rPr>
-            </w:pPr>
-            <w:proofErr w:type="spellStart"/>
-            <w:proofErr w:type="gramStart"/>
-            <w:r>
-              <w:rPr>
-                <w:b w:val="0"/>
-                <w:bCs w:val="0"/>
-              </w:rPr>
-              <w:t>visualizzaTemplate</w:t>
-            </w:r>
-            <w:proofErr w:type="spellEnd"/>
-            <w:r>
-              <w:rPr>
-                <w:b w:val="0"/>
-                <w:bCs w:val="0"/>
-              </w:rPr>
-              <w:t>(</w:t>
-            </w:r>
-            <w:proofErr w:type="gramEnd"/>
-            <w:r>
-              <w:rPr>
-                <w:b w:val="0"/>
-                <w:bCs w:val="0"/>
-              </w:rPr>
-              <w:t>)</w:t>
-            </w:r>
-          </w:p>
-        </w:tc>
-      </w:tr>
-      <w:tr>
-        <w:trPr>
-          <w:cnfStyle w:val="000000100000" w:firstRow="0" w:lastRow="0" w:firstColumn="0" w:lastColumn="0" w:oddVBand="0" w:evenVBand="0" w:oddHBand="1" w:evenHBand="0" w:firstRowFirstColumn="0" w:firstRowLastColumn="0" w:lastRowFirstColumn="0" w:lastRowLastColumn="0"/>
-        </w:trPr>
-        <w:tc>
-          <w:tcPr>
-            <w:cnfStyle w:val="001000000000" w:firstRow="0" w:lastRow="0" w:firstColumn="1" w:lastColumn="0" w:oddVBand="0" w:evenVBand="0" w:oddHBand="0" w:evenHBand="0" w:firstRowFirstColumn="0" w:firstRowLastColumn="0" w:lastRowFirstColumn="0" w:lastRowLastColumn="0"/>
-            <w:tcW w:w="4531" w:type="dxa"/>
-            <w:tcBorders>
-              <w:left w:val="nil"/>
-              <w:right w:val="nil"/>
-            </w:tcBorders>
-            <w:hideMark/>
-          </w:tcPr>
-          <w:p>
-            <w:r>
-              <w:t>Riferimenti</w:t>
-            </w:r>
-          </w:p>
-        </w:tc>
-        <w:tc>
-          <w:tcPr>
-            <w:tcW w:w="4531" w:type="dxa"/>
-            <w:tcBorders>
-              <w:left w:val="nil"/>
-              <w:right w:val="nil"/>
-            </w:tcBorders>
-            <w:hideMark/>
-          </w:tcPr>
-          <w:p>
-            <w:pPr>
-              <w:cnfStyle w:val="000000100000" w:firstRow="0" w:lastRow="0" w:firstColumn="0" w:lastColumn="0" w:oddVBand="0" w:evenVBand="0" w:oddHBand="1" w:evenHBand="0" w:firstRowFirstColumn="0" w:firstRowLastColumn="0" w:lastRowFirstColumn="0" w:lastRowLastColumn="0"/>
-            </w:pPr>
-            <w:r>
-              <w:t>UC1: Avvia simulazione</w:t>
-            </w:r>
-          </w:p>
-        </w:tc>
-      </w:tr>
-      <w:tr>
-        <w:tc>
-          <w:tcPr>
-            <w:cnfStyle w:val="001000000000" w:firstRow="0" w:lastRow="0" w:firstColumn="1" w:lastColumn="0" w:oddVBand="0" w:evenVBand="0" w:oddHBand="0" w:evenHBand="0" w:firstRowFirstColumn="0" w:firstRowLastColumn="0" w:lastRowFirstColumn="0" w:lastRowLastColumn="0"/>
-            <w:tcW w:w="4531" w:type="dxa"/>
-            <w:tcBorders>
-              <w:top w:val="nil"/>
-              <w:left w:val="nil"/>
-              <w:bottom w:val="nil"/>
-              <w:right w:val="nil"/>
-            </w:tcBorders>
-            <w:hideMark/>
-          </w:tcPr>
-          <w:p>
-            <w:r>
-              <w:t>Pre-condizioni</w:t>
-            </w:r>
-          </w:p>
-        </w:tc>
-        <w:tc>
-          <w:tcPr>
-            <w:tcW w:w="4531" w:type="dxa"/>
-            <w:tcBorders>
-              <w:top w:val="nil"/>
-              <w:left w:val="nil"/>
-              <w:bottom w:val="nil"/>
-              <w:right w:val="nil"/>
-            </w:tcBorders>
-            <w:hideMark/>
-          </w:tcPr>
-          <w:p>
-            <w:pPr>
-              <w:jc w:val="both"/>
-              <w:cnfStyle w:val="000000000000" w:firstRow="0" w:lastRow="0" w:firstColumn="0" w:lastColumn="0" w:oddVBand="0" w:evenVBand="0" w:oddHBand="0" w:evenHBand="0" w:firstRowFirstColumn="0" w:firstRowLastColumn="0" w:lastRowFirstColumn="0" w:lastRowLastColumn="0"/>
-            </w:pPr>
-            <w:r>
-              <w:t>-</w:t>
-            </w:r>
-          </w:p>
-        </w:tc>
-      </w:tr>
-      <w:tr>
-        <w:trPr>
-          <w:cnfStyle w:val="000000100000" w:firstRow="0" w:lastRow="0" w:firstColumn="0" w:lastColumn="0" w:oddVBand="0" w:evenVBand="0" w:oddHBand="1" w:evenHBand="0" w:firstRowFirstColumn="0" w:firstRowLastColumn="0" w:lastRowFirstColumn="0" w:lastRowLastColumn="0"/>
-        </w:trPr>
-        <w:tc>
-          <w:tcPr>
-            <w:cnfStyle w:val="001000000000" w:firstRow="0" w:lastRow="0" w:firstColumn="1" w:lastColumn="0" w:oddVBand="0" w:evenVBand="0" w:oddHBand="0" w:evenHBand="0" w:firstRowFirstColumn="0" w:firstRowLastColumn="0" w:lastRowFirstColumn="0" w:lastRowLastColumn="0"/>
-            <w:tcW w:w="4531" w:type="dxa"/>
-            <w:tcBorders>
-              <w:left w:val="nil"/>
-              <w:right w:val="nil"/>
-            </w:tcBorders>
-            <w:hideMark/>
-          </w:tcPr>
-          <w:p>
-            <w:r>
-              <w:t>Post-condizioni</w:t>
-            </w:r>
-          </w:p>
-        </w:tc>
-        <w:tc>
-          <w:tcPr>
-            <w:tcW w:w="4531" w:type="dxa"/>
-            <w:tcBorders>
-              <w:left w:val="nil"/>
-              <w:right w:val="nil"/>
-            </w:tcBorders>
-            <w:hideMark/>
-          </w:tcPr>
-          <w:p>
-            <w:pPr>
-              <w:pStyle w:val="Paragrafoelenco"/>
-              <w:numPr>
-                <w:ilvl w:val="0"/>
-                <w:numId w:val="29"/>
-              </w:numPr>
-              <w:cnfStyle w:val="000000100000" w:firstRow="0" w:lastRow="0" w:firstColumn="0" w:lastColumn="0" w:oddVBand="0" w:evenVBand="0" w:oddHBand="1" w:evenHBand="0" w:firstRowFirstColumn="0" w:firstRowLastColumn="0" w:lastRowFirstColumn="0" w:lastRowLastColumn="0"/>
-            </w:pPr>
-            <w:r>
-              <w:t xml:space="preserve">È stato restituito l’elenco delle istanze </w:t>
-            </w:r>
-            <w:r>
-              <w:rPr>
-                <w:i/>
-                <w:iCs/>
-              </w:rPr>
-              <w:t>te</w:t>
-            </w:r>
-            <w:r>
-              <w:t xml:space="preserve"> di Template </w:t>
-            </w:r>
-            <w:r>
-              <w:t xml:space="preserve">(comprendente le istanze di </w:t>
-            </w:r>
-            <w:proofErr w:type="spellStart"/>
-            <w:r>
-              <w:t>TemplatePersonalizzato</w:t>
-            </w:r>
-            <w:proofErr w:type="spellEnd"/>
-            <w:r>
-              <w:t xml:space="preserve"> associate allo Studente e tutte le istanze di </w:t>
-            </w:r>
-            <w:proofErr w:type="spellStart"/>
-            <w:r>
-              <w:t>TemplateUfficiale</w:t>
-            </w:r>
-            <w:proofErr w:type="spellEnd"/>
-            <w:r>
-              <w:t xml:space="preserve"> presenti nel </w:t>
-            </w:r>
-            <w:r>
-              <w:lastRenderedPageBreak/>
-              <w:t xml:space="preserve">Sistema) </w:t>
-            </w:r>
-            <w:r>
-              <w:t xml:space="preserve">allo Studente </w:t>
-            </w:r>
-            <w:proofErr w:type="spellStart"/>
-            <w:r>
-              <w:rPr>
-                <w:i/>
-                <w:iCs/>
-              </w:rPr>
-              <w:t>utenteAutenticato</w:t>
-            </w:r>
-            <w:proofErr w:type="spellEnd"/>
-            <w:r>
-              <w:t>.</w:t>
-            </w:r>
-          </w:p>
-        </w:tc>
-      </w:tr>
-    </w:tbl>
-    <w:p>
-      <w:pPr>
-        <w:pStyle w:val="Titolo3"/>
-        <w:numPr>
-          <w:ilvl w:val="0"/>
-          <w:numId w:val="0"/>
-        </w:numPr>
-        <w:ind w:left="720" w:hanging="720"/>
-        <w:rPr>
-          <w:sz w:val="32"/>
-          <w:szCs w:val="32"/>
-        </w:rPr>
-      </w:pPr>
-      <w:bookmarkStart w:id="8" w:name="_Toc94192173"/>
-      <w:r>
-        <w:rPr>
-          <w:sz w:val="32"/>
-          <w:szCs w:val="32"/>
-        </w:rPr>
-        <w:lastRenderedPageBreak/>
-        <w:t>CO2</w:t>
-      </w:r>
       <w:bookmarkEnd w:id="8"/>
     </w:p>
     <w:tbl>
@@ -1684,12 +1622,13 @@
               </w:rPr>
             </w:pPr>
             <w:proofErr w:type="spellStart"/>
+            <w:proofErr w:type="gramStart"/>
             <w:r>
               <w:rPr>
                 <w:b w:val="0"/>
                 <w:bCs w:val="0"/>
               </w:rPr>
-              <w:t>avviaSimulazione</w:t>
+              <w:t>visualizzaTemplate</w:t>
             </w:r>
             <w:proofErr w:type="spellEnd"/>
             <w:r>
@@ -1699,15 +1638,7 @@
               </w:rPr>
               <w:t>(</w:t>
             </w:r>
-            <w:proofErr w:type="spellStart"/>
-            <w:r>
-              <w:rPr>
-                <w:b w:val="0"/>
-                <w:bCs w:val="0"/>
-              </w:rPr>
-              <w:t>idTemplate</w:t>
-            </w:r>
-            <w:proofErr w:type="spellEnd"/>
+            <w:proofErr w:type="gramEnd"/>
             <w:r>
               <w:rPr>
                 <w:b w:val="0"/>
@@ -1789,6 +1720,7 @@
           </w:tcPr>
           <w:p>
             <w:pPr>
+              <w:jc w:val="both"/>
               <w:cnfStyle w:val="000000000000" w:firstRow="0" w:lastRow="0" w:firstColumn="0" w:lastColumn="0" w:oddVBand="0" w:evenVBand="0" w:oddHBand="0" w:evenHBand="0" w:firstRowFirstColumn="0" w:firstRowLastColumn="0" w:lastRowFirstColumn="0" w:lastRowLastColumn="0"/>
             </w:pPr>
             <w:r>
@@ -1831,171 +1763,60 @@
               <w:pStyle w:val="Paragrafoelenco"/>
               <w:numPr>
                 <w:ilvl w:val="0"/>
-                <w:numId w:val="30"/>
+                <w:numId w:val="29"/>
               </w:numPr>
               <w:cnfStyle w:val="000000100000" w:firstRow="0" w:lastRow="0" w:firstColumn="0" w:lastColumn="0" w:oddVBand="0" w:evenVBand="0" w:oddHBand="1" w:evenHBand="0" w:firstRowFirstColumn="0" w:firstRowLastColumn="0" w:lastRowFirstColumn="0" w:lastRowLastColumn="0"/>
             </w:pPr>
             <w:r>
-              <w:t xml:space="preserve">È stata creata l’istanza </w:t>
+              <w:t xml:space="preserve">È stato restituito l’elenco delle istanze </w:t>
             </w:r>
             <w:r>
               <w:rPr>
                 <w:i/>
                 <w:iCs/>
               </w:rPr>
-              <w:t>t</w:t>
-            </w:r>
-            <w:r>
-              <w:t xml:space="preserve"> di Test ed è stata associata all’istanza </w:t>
-            </w:r>
+              <w:t>te</w:t>
+            </w:r>
+            <w:r>
+              <w:t xml:space="preserve"> di Template </w:t>
+            </w:r>
+            <w:r>
+              <w:t xml:space="preserve">(comprendente le istanze di </w:t>
+            </w:r>
+            <w:proofErr w:type="spellStart"/>
+            <w:r>
+              <w:t>TemplatePersonalizzato</w:t>
+            </w:r>
+            <w:proofErr w:type="spellEnd"/>
+            <w:r>
+              <w:t xml:space="preserve"> associate allo Studente e tutte le istanze di </w:t>
+            </w:r>
+            <w:proofErr w:type="spellStart"/>
+            <w:r>
+              <w:t>TemplateUfficiale</w:t>
+            </w:r>
+            <w:proofErr w:type="spellEnd"/>
+            <w:r>
+              <w:t xml:space="preserve"> presenti nel </w:t>
+            </w:r>
+            <w:r>
+              <w:lastRenderedPageBreak/>
+              <w:t xml:space="preserve">Sistema) </w:t>
+            </w:r>
+            <w:r>
+              <w:t xml:space="preserve">allo Studente </w:t>
+            </w:r>
+            <w:proofErr w:type="spellStart"/>
             <w:r>
               <w:rPr>
                 <w:i/>
                 <w:iCs/>
               </w:rPr>
-              <w:t>te</w:t>
-            </w:r>
-            <w:r>
-              <w:t xml:space="preserve"> di Template avente </w:t>
-            </w:r>
-            <w:r>
-              <w:rPr>
-                <w:i/>
-                <w:iCs/>
-              </w:rPr>
-              <w:t>t</w:t>
-            </w:r>
-            <w:r>
-              <w:rPr>
-                <w:i/>
-                <w:iCs/>
-              </w:rPr>
-              <w:t>e</w:t>
-            </w:r>
-            <w:r>
-              <w:rPr>
-                <w:i/>
-                <w:iCs/>
-              </w:rPr>
-              <w:t>.id</w:t>
-            </w:r>
-            <w:r>
-              <w:t>=</w:t>
-            </w:r>
-            <w:proofErr w:type="spellStart"/>
-            <w:r>
-              <w:t>idTemplate</w:t>
+              <w:t>utenteAutenticato</w:t>
             </w:r>
             <w:proofErr w:type="spellEnd"/>
             <w:r>
-              <w:t xml:space="preserve"> tramite l’associazione “corrente”;</w:t>
-            </w:r>
-          </w:p>
-          <w:p>
-            <w:pPr>
-              <w:pStyle w:val="Paragrafoelenco"/>
-              <w:numPr>
-                <w:ilvl w:val="0"/>
-                <w:numId w:val="30"/>
-              </w:numPr>
-              <w:cnfStyle w:val="000000100000" w:firstRow="0" w:lastRow="0" w:firstColumn="0" w:lastColumn="0" w:oddVBand="0" w:evenVBand="0" w:oddHBand="1" w:evenHBand="0" w:firstRowFirstColumn="0" w:firstRowLastColumn="0" w:lastRowFirstColumn="0" w:lastRowLastColumn="0"/>
-            </w:pPr>
-            <w:r>
-              <w:t xml:space="preserve">Sono state create le n istanze </w:t>
-            </w:r>
-            <w:proofErr w:type="spellStart"/>
-            <w:r>
-              <w:rPr>
-                <w:i/>
-                <w:iCs/>
-              </w:rPr>
-              <w:t>qr</w:t>
-            </w:r>
-            <w:proofErr w:type="spellEnd"/>
-            <w:r>
-              <w:t xml:space="preserve"> di </w:t>
-            </w:r>
-            <w:proofErr w:type="spellStart"/>
-            <w:proofErr w:type="gramStart"/>
-            <w:r>
-              <w:t>QuesitoReale</w:t>
-            </w:r>
-            <w:proofErr w:type="spellEnd"/>
-            <w:proofErr w:type="gramEnd"/>
-            <w:r>
-              <w:t xml:space="preserve"> sulla base delle informazioni contenute nell’istanza </w:t>
-            </w:r>
-            <w:r>
-              <w:rPr>
-                <w:i/>
-                <w:iCs/>
-              </w:rPr>
-              <w:t>te</w:t>
-            </w:r>
-            <w:r>
-              <w:rPr>
-                <w:i/>
-                <w:iCs/>
-              </w:rPr>
-              <w:t xml:space="preserve">, </w:t>
-            </w:r>
-            <w:r>
-              <w:t xml:space="preserve">ciascuna è stata associata alla rispettiva istanza </w:t>
-            </w:r>
-            <w:proofErr w:type="spellStart"/>
-            <w:r>
-              <w:rPr>
-                <w:i/>
-                <w:iCs/>
-              </w:rPr>
-              <w:t>qd</w:t>
-            </w:r>
-            <w:proofErr w:type="spellEnd"/>
-            <w:r>
-              <w:t xml:space="preserve"> di </w:t>
-            </w:r>
-            <w:proofErr w:type="spellStart"/>
-            <w:r>
-              <w:t>QuesitoDescrizione</w:t>
-            </w:r>
-            <w:proofErr w:type="spellEnd"/>
-            <w:r>
-              <w:t xml:space="preserve"> tramite l’associazione “descritto da” e a</w:t>
-            </w:r>
-            <w:r>
-              <w:rPr>
-                <w:i/>
-                <w:iCs/>
-              </w:rPr>
-              <w:t xml:space="preserve"> t</w:t>
-            </w:r>
-            <w:r>
-              <w:t xml:space="preserve"> tramite “contiene”;</w:t>
-            </w:r>
-          </w:p>
-          <w:p>
-            <w:pPr>
-              <w:pStyle w:val="Paragrafoelenco"/>
-              <w:numPr>
-                <w:ilvl w:val="0"/>
-                <w:numId w:val="30"/>
-              </w:numPr>
-              <w:cnfStyle w:val="000000100000" w:firstRow="0" w:lastRow="0" w:firstColumn="0" w:lastColumn="0" w:oddVBand="0" w:evenVBand="0" w:oddHBand="1" w:evenHBand="0" w:firstRowFirstColumn="0" w:firstRowLastColumn="0" w:lastRowFirstColumn="0" w:lastRowLastColumn="0"/>
-            </w:pPr>
-            <w:proofErr w:type="gramStart"/>
-            <w:r>
-              <w:rPr>
-                <w:i/>
-                <w:iCs/>
-              </w:rPr>
-              <w:t>t</w:t>
-            </w:r>
-            <w:r>
-              <w:t xml:space="preserve"> è</w:t>
-            </w:r>
-            <w:proofErr w:type="gramEnd"/>
-            <w:r>
-              <w:t xml:space="preserve"> stato restituito allo Studente.</w:t>
+              <w:t>.</w:t>
             </w:r>
           </w:p>
         </w:tc>
@@ -2014,335 +1835,17 @@
           <w:szCs w:val="32"/>
         </w:rPr>
       </w:pPr>
-      <w:bookmarkStart w:id="9" w:name="_Toc94192174"/>
+      <w:bookmarkStart w:id="9" w:name="_Toc94192173"/>
+      <w:bookmarkStart w:id="10" w:name="_Toc94781341"/>
       <w:r>
         <w:rPr>
           <w:sz w:val="32"/>
           <w:szCs w:val="32"/>
         </w:rPr>
-        <w:t>CO3</w:t>
+        <w:lastRenderedPageBreak/>
+        <w:t>CO2</w:t>
       </w:r>
       <w:bookmarkEnd w:id="9"/>
-    </w:p>
-    <w:tbl>
-      <w:tblPr>
-        <w:tblStyle w:val="Tabellasemplice-2"/>
-        <w:tblW w:w="0" w:type="auto"/>
-        <w:tblLook w:val="04A0" w:firstRow="1" w:lastRow="0" w:firstColumn="1" w:lastColumn="0" w:noHBand="0" w:noVBand="1"/>
-      </w:tblPr>
-      <w:tblGrid>
-        <w:gridCol w:w="4438"/>
-        <w:gridCol w:w="4634"/>
-      </w:tblGrid>
-      <w:tr>
-        <w:trPr>
-          <w:cnfStyle w:val="100000000000" w:firstRow="1" w:lastRow="0" w:firstColumn="0" w:lastColumn="0" w:oddVBand="0" w:evenVBand="0" w:oddHBand="0" w:evenHBand="0" w:firstRowFirstColumn="0" w:firstRowLastColumn="0" w:lastRowFirstColumn="0" w:lastRowLastColumn="0"/>
-        </w:trPr>
-        <w:tc>
-          <w:tcPr>
-            <w:cnfStyle w:val="001000000000" w:firstRow="0" w:lastRow="0" w:firstColumn="1" w:lastColumn="0" w:oddVBand="0" w:evenVBand="0" w:oddHBand="0" w:evenHBand="0" w:firstRowFirstColumn="0" w:firstRowLastColumn="0" w:lastRowFirstColumn="0" w:lastRowLastColumn="0"/>
-            <w:tcW w:w="4531" w:type="dxa"/>
-            <w:tcBorders>
-              <w:top w:val="single" w:sz="4" w:space="0" w:color="4CA4FB" w:themeColor="text1" w:themeTint="80"/>
-              <w:left w:val="nil"/>
-              <w:right w:val="nil"/>
-            </w:tcBorders>
-            <w:hideMark/>
-          </w:tcPr>
-          <w:p>
-            <w:r>
-              <w:t>Operazione</w:t>
-            </w:r>
-          </w:p>
-        </w:tc>
-        <w:tc>
-          <w:tcPr>
-            <w:tcW w:w="4531" w:type="dxa"/>
-            <w:tcBorders>
-              <w:top w:val="single" w:sz="4" w:space="0" w:color="4CA4FB" w:themeColor="text1" w:themeTint="80"/>
-              <w:left w:val="nil"/>
-              <w:right w:val="nil"/>
-            </w:tcBorders>
-            <w:hideMark/>
-          </w:tcPr>
-          <w:p>
-            <w:pPr>
-              <w:cnfStyle w:val="100000000000" w:firstRow="1" w:lastRow="0" w:firstColumn="0" w:lastColumn="0" w:oddVBand="0" w:evenVBand="0" w:oddHBand="0" w:evenHBand="0" w:firstRowFirstColumn="0" w:firstRowLastColumn="0" w:lastRowFirstColumn="0" w:lastRowLastColumn="0"/>
-              <w:rPr>
-                <w:b w:val="0"/>
-                <w:bCs w:val="0"/>
-              </w:rPr>
-            </w:pPr>
-            <w:proofErr w:type="spellStart"/>
-            <w:r>
-              <w:rPr>
-                <w:b w:val="0"/>
-                <w:bCs w:val="0"/>
-              </w:rPr>
-              <w:t>selezionaRisposta</w:t>
-            </w:r>
-            <w:proofErr w:type="spellEnd"/>
-            <w:r>
-              <w:rPr>
-                <w:b w:val="0"/>
-                <w:bCs w:val="0"/>
-              </w:rPr>
-              <w:t>(</w:t>
-            </w:r>
-            <w:proofErr w:type="spellStart"/>
-            <w:proofErr w:type="gramStart"/>
-            <w:r>
-              <w:rPr>
-                <w:b w:val="0"/>
-                <w:bCs w:val="0"/>
-              </w:rPr>
-              <w:t>idQuesitoReale,idRisposta</w:t>
-            </w:r>
-            <w:proofErr w:type="spellEnd"/>
-            <w:proofErr w:type="gramEnd"/>
-            <w:r>
-              <w:rPr>
-                <w:b w:val="0"/>
-                <w:bCs w:val="0"/>
-              </w:rPr>
-              <w:t>)</w:t>
-            </w:r>
-          </w:p>
-        </w:tc>
-      </w:tr>
-      <w:tr>
-        <w:trPr>
-          <w:cnfStyle w:val="000000100000" w:firstRow="0" w:lastRow="0" w:firstColumn="0" w:lastColumn="0" w:oddVBand="0" w:evenVBand="0" w:oddHBand="1" w:evenHBand="0" w:firstRowFirstColumn="0" w:firstRowLastColumn="0" w:lastRowFirstColumn="0" w:lastRowLastColumn="0"/>
-        </w:trPr>
-        <w:tc>
-          <w:tcPr>
-            <w:cnfStyle w:val="001000000000" w:firstRow="0" w:lastRow="0" w:firstColumn="1" w:lastColumn="0" w:oddVBand="0" w:evenVBand="0" w:oddHBand="0" w:evenHBand="0" w:firstRowFirstColumn="0" w:firstRowLastColumn="0" w:lastRowFirstColumn="0" w:lastRowLastColumn="0"/>
-            <w:tcW w:w="4531" w:type="dxa"/>
-            <w:tcBorders>
-              <w:left w:val="nil"/>
-              <w:right w:val="nil"/>
-            </w:tcBorders>
-            <w:hideMark/>
-          </w:tcPr>
-          <w:p>
-            <w:r>
-              <w:t>Riferimenti</w:t>
-            </w:r>
-          </w:p>
-        </w:tc>
-        <w:tc>
-          <w:tcPr>
-            <w:tcW w:w="4531" w:type="dxa"/>
-            <w:tcBorders>
-              <w:left w:val="nil"/>
-              <w:right w:val="nil"/>
-            </w:tcBorders>
-            <w:hideMark/>
-          </w:tcPr>
-          <w:p>
-            <w:pPr>
-              <w:cnfStyle w:val="000000100000" w:firstRow="0" w:lastRow="0" w:firstColumn="0" w:lastColumn="0" w:oddVBand="0" w:evenVBand="0" w:oddHBand="1" w:evenHBand="0" w:firstRowFirstColumn="0" w:firstRowLastColumn="0" w:lastRowFirstColumn="0" w:lastRowLastColumn="0"/>
-            </w:pPr>
-            <w:r>
-              <w:t>UC1: Avvia simulazione</w:t>
-            </w:r>
-          </w:p>
-        </w:tc>
-      </w:tr>
-      <w:tr>
-        <w:tc>
-          <w:tcPr>
-            <w:cnfStyle w:val="001000000000" w:firstRow="0" w:lastRow="0" w:firstColumn="1" w:lastColumn="0" w:oddVBand="0" w:evenVBand="0" w:oddHBand="0" w:evenHBand="0" w:firstRowFirstColumn="0" w:firstRowLastColumn="0" w:lastRowFirstColumn="0" w:lastRowLastColumn="0"/>
-            <w:tcW w:w="4531" w:type="dxa"/>
-            <w:tcBorders>
-              <w:top w:val="nil"/>
-              <w:left w:val="nil"/>
-              <w:bottom w:val="nil"/>
-              <w:right w:val="nil"/>
-            </w:tcBorders>
-            <w:hideMark/>
-          </w:tcPr>
-          <w:p>
-            <w:r>
-              <w:t>Pre-condizioni</w:t>
-            </w:r>
-          </w:p>
-        </w:tc>
-        <w:tc>
-          <w:tcPr>
-            <w:tcW w:w="4531" w:type="dxa"/>
-            <w:tcBorders>
-              <w:top w:val="nil"/>
-              <w:left w:val="nil"/>
-              <w:bottom w:val="nil"/>
-              <w:right w:val="nil"/>
-            </w:tcBorders>
-            <w:hideMark/>
-          </w:tcPr>
-          <w:p>
-            <w:pPr>
-              <w:cnfStyle w:val="000000000000" w:firstRow="0" w:lastRow="0" w:firstColumn="0" w:lastColumn="0" w:oddVBand="0" w:evenVBand="0" w:oddHBand="0" w:evenHBand="0" w:firstRowFirstColumn="0" w:firstRowLastColumn="0" w:lastRowFirstColumn="0" w:lastRowLastColumn="0"/>
-            </w:pPr>
-            <w:r>
-              <w:t xml:space="preserve">È in corso una simulazione di test e l’istanza </w:t>
-            </w:r>
-            <w:r>
-              <w:rPr>
-                <w:i/>
-                <w:iCs/>
-              </w:rPr>
-              <w:t>t</w:t>
-            </w:r>
-            <w:r>
-              <w:t xml:space="preserve"> di Test è stata creata e associata correttamente alle n istanze </w:t>
-            </w:r>
-            <w:proofErr w:type="spellStart"/>
-            <w:r>
-              <w:rPr>
-                <w:i/>
-                <w:iCs/>
-              </w:rPr>
-              <w:t>qr</w:t>
-            </w:r>
-            <w:proofErr w:type="spellEnd"/>
-            <w:r>
-              <w:t xml:space="preserve"> di </w:t>
-            </w:r>
-            <w:proofErr w:type="spellStart"/>
-            <w:r>
-              <w:t>QuesitoReale</w:t>
-            </w:r>
-            <w:proofErr w:type="spellEnd"/>
-            <w:r>
-              <w:t>.</w:t>
-            </w:r>
-          </w:p>
-        </w:tc>
-      </w:tr>
-      <w:tr>
-        <w:trPr>
-          <w:cnfStyle w:val="000000100000" w:firstRow="0" w:lastRow="0" w:firstColumn="0" w:lastColumn="0" w:oddVBand="0" w:evenVBand="0" w:oddHBand="1" w:evenHBand="0" w:firstRowFirstColumn="0" w:firstRowLastColumn="0" w:lastRowFirstColumn="0" w:lastRowLastColumn="0"/>
-        </w:trPr>
-        <w:tc>
-          <w:tcPr>
-            <w:cnfStyle w:val="001000000000" w:firstRow="0" w:lastRow="0" w:firstColumn="1" w:lastColumn="0" w:oddVBand="0" w:evenVBand="0" w:oddHBand="0" w:evenHBand="0" w:firstRowFirstColumn="0" w:firstRowLastColumn="0" w:lastRowFirstColumn="0" w:lastRowLastColumn="0"/>
-            <w:tcW w:w="4531" w:type="dxa"/>
-            <w:tcBorders>
-              <w:left w:val="nil"/>
-              <w:right w:val="nil"/>
-            </w:tcBorders>
-            <w:hideMark/>
-          </w:tcPr>
-          <w:p>
-            <w:r>
-              <w:t>Post-condizioni</w:t>
-            </w:r>
-          </w:p>
-        </w:tc>
-        <w:tc>
-          <w:tcPr>
-            <w:tcW w:w="4531" w:type="dxa"/>
-            <w:tcBorders>
-              <w:left w:val="nil"/>
-              <w:right w:val="nil"/>
-            </w:tcBorders>
-            <w:hideMark/>
-          </w:tcPr>
-          <w:p>
-            <w:pPr>
-              <w:pStyle w:val="Paragrafoelenco"/>
-              <w:numPr>
-                <w:ilvl w:val="0"/>
-                <w:numId w:val="30"/>
-              </w:numPr>
-              <w:cnfStyle w:val="000000100000" w:firstRow="0" w:lastRow="0" w:firstColumn="0" w:lastColumn="0" w:oddVBand="0" w:evenVBand="0" w:oddHBand="1" w:evenHBand="0" w:firstRowFirstColumn="0" w:firstRowLastColumn="0" w:lastRowFirstColumn="0" w:lastRowLastColumn="0"/>
-            </w:pPr>
-            <w:r>
-              <w:t xml:space="preserve">L’istanza </w:t>
-            </w:r>
-            <w:proofErr w:type="spellStart"/>
-            <w:r>
-              <w:rPr>
-                <w:i/>
-                <w:iCs/>
-              </w:rPr>
-              <w:t>qr</w:t>
-            </w:r>
-            <w:proofErr w:type="spellEnd"/>
-            <w:r>
-              <w:t xml:space="preserve"> con </w:t>
-            </w:r>
-            <w:r>
-              <w:rPr>
-                <w:i/>
-                <w:iCs/>
-              </w:rPr>
-              <w:t>qr.id</w:t>
-            </w:r>
-            <w:r>
-              <w:t>=</w:t>
-            </w:r>
-            <w:proofErr w:type="spellStart"/>
-            <w:r>
-              <w:t>idQuesitoReale</w:t>
-            </w:r>
-            <w:proofErr w:type="spellEnd"/>
-            <w:r>
-              <w:t xml:space="preserve"> è stata associata all’istanza </w:t>
-            </w:r>
-            <w:r>
-              <w:rPr>
-                <w:i/>
-                <w:iCs/>
-              </w:rPr>
-              <w:t>r</w:t>
-            </w:r>
-            <w:r>
-              <w:t xml:space="preserve"> di Risposta avente </w:t>
-            </w:r>
-            <w:r>
-              <w:rPr>
-                <w:i/>
-                <w:iCs/>
-              </w:rPr>
-              <w:t>r.id</w:t>
-            </w:r>
-            <w:r>
-              <w:t>=</w:t>
-            </w:r>
-            <w:proofErr w:type="spellStart"/>
-            <w:r>
-              <w:t>idRisposta</w:t>
-            </w:r>
-            <w:proofErr w:type="spellEnd"/>
-            <w:r>
-              <w:t>.</w:t>
-            </w:r>
-          </w:p>
-        </w:tc>
-      </w:tr>
-    </w:tbl>
-    <w:p>
-      <w:pPr>
-        <w:pStyle w:val="Titolo3"/>
-        <w:numPr>
-          <w:ilvl w:val="0"/>
-          <w:numId w:val="0"/>
-        </w:numPr>
-        <w:ind w:left="720" w:hanging="720"/>
-        <w:rPr>
-          <w:sz w:val="32"/>
-          <w:szCs w:val="32"/>
-        </w:rPr>
-      </w:pPr>
-      <w:bookmarkStart w:id="10" w:name="_Toc94192175"/>
-      <w:r>
-        <w:rPr>
-          <w:sz w:val="32"/>
-          <w:szCs w:val="32"/>
-        </w:rPr>
-        <w:t>CO4</w:t>
-      </w:r>
       <w:bookmarkEnd w:id="10"/>
     </w:p>
     <w:tbl>
@@ -2395,13 +1898,12 @@
               </w:rPr>
             </w:pPr>
             <w:proofErr w:type="spellStart"/>
-            <w:proofErr w:type="gramStart"/>
             <w:r>
               <w:rPr>
                 <w:b w:val="0"/>
                 <w:bCs w:val="0"/>
               </w:rPr>
-              <w:t>terminaSimulazione</w:t>
+              <w:t>avviaSimulazione</w:t>
             </w:r>
             <w:proofErr w:type="spellEnd"/>
             <w:r>
@@ -2411,7 +1913,15 @@
               </w:rPr>
               <w:t>(</w:t>
             </w:r>
-            <w:proofErr w:type="gramEnd"/>
+            <w:proofErr w:type="spellStart"/>
+            <w:r>
+              <w:rPr>
+                <w:b w:val="0"/>
+                <w:bCs w:val="0"/>
+              </w:rPr>
+              <w:t>idTemplate</w:t>
+            </w:r>
+            <w:proofErr w:type="spellEnd"/>
             <w:r>
               <w:rPr>
                 <w:b w:val="0"/>
@@ -2496,37 +2006,7 @@
               <w:cnfStyle w:val="000000000000" w:firstRow="0" w:lastRow="0" w:firstColumn="0" w:lastColumn="0" w:oddVBand="0" w:evenVBand="0" w:oddHBand="0" w:evenHBand="0" w:firstRowFirstColumn="0" w:firstRowLastColumn="0" w:lastRowFirstColumn="0" w:lastRowLastColumn="0"/>
             </w:pPr>
             <w:r>
-              <w:t xml:space="preserve">È in corso una simulazione di test e l’istanza </w:t>
-            </w:r>
-            <w:r>
-              <w:rPr>
-                <w:i/>
-                <w:iCs/>
-              </w:rPr>
-              <w:t>t</w:t>
-            </w:r>
-            <w:r>
-              <w:t xml:space="preserve"> di Test è stata creata e associata correttamente alle n istanze </w:t>
-            </w:r>
-            <w:proofErr w:type="spellStart"/>
-            <w:r>
-              <w:rPr>
-                <w:i/>
-                <w:iCs/>
-              </w:rPr>
-              <w:t>qr</w:t>
-            </w:r>
-            <w:proofErr w:type="spellEnd"/>
-            <w:r>
-              <w:t xml:space="preserve"> di </w:t>
-            </w:r>
-            <w:proofErr w:type="spellStart"/>
-            <w:r>
-              <w:t>QuesitoReale</w:t>
-            </w:r>
-            <w:proofErr w:type="spellEnd"/>
-            <w:r>
-              <w:t>.</w:t>
+              <w:t>-</w:t>
             </w:r>
           </w:p>
         </w:tc>
@@ -2570,31 +2050,59 @@
               <w:cnfStyle w:val="000000100000" w:firstRow="0" w:lastRow="0" w:firstColumn="0" w:lastColumn="0" w:oddVBand="0" w:evenVBand="0" w:oddHBand="1" w:evenHBand="0" w:firstRowFirstColumn="0" w:firstRowLastColumn="0" w:lastRowFirstColumn="0" w:lastRowLastColumn="0"/>
             </w:pPr>
             <w:r>
-              <w:t xml:space="preserve">L’attributo </w:t>
-            </w:r>
-            <w:proofErr w:type="spellStart"/>
-            <w:proofErr w:type="gramStart"/>
+              <w:t xml:space="preserve">È stata creata l’istanza </w:t>
+            </w:r>
             <w:r>
               <w:rPr>
                 <w:i/>
                 <w:iCs/>
               </w:rPr>
-              <w:t>t.punteggioComplessivo</w:t>
-            </w:r>
-            <w:proofErr w:type="spellEnd"/>
-            <w:proofErr w:type="gramEnd"/>
-            <w:r>
-              <w:t xml:space="preserve"> è stato inizializzato ed è stato restituito </w:t>
+              <w:t>t</w:t>
+            </w:r>
+            <w:r>
+              <w:t xml:space="preserve"> di Test ed è stata associata all’istanza </w:t>
             </w:r>
             <w:r>
               <w:rPr>
                 <w:i/>
                 <w:iCs/>
               </w:rPr>
+              <w:t>te</w:t>
+            </w:r>
+            <w:r>
+              <w:t xml:space="preserve"> di Template avente </w:t>
+            </w:r>
+            <w:r>
+              <w:rPr>
+                <w:i/>
+                <w:iCs/>
+              </w:rPr>
               <w:t>t</w:t>
             </w:r>
             <w:r>
-              <w:t xml:space="preserve"> allo Studente;</w:t>
+              <w:rPr>
+                <w:i/>
+                <w:iCs/>
+              </w:rPr>
+              <w:t>e</w:t>
+            </w:r>
+            <w:r>
+              <w:rPr>
+                <w:i/>
+                <w:iCs/>
+              </w:rPr>
+              <w:t>.id</w:t>
+            </w:r>
+            <w:r>
+              <w:t>=</w:t>
+            </w:r>
+            <w:proofErr w:type="spellStart"/>
+            <w:r>
+              <w:t>idTemplate</w:t>
+            </w:r>
+            <w:proofErr w:type="spellEnd"/>
+            <w:r>
+              <w:t xml:space="preserve"> tramite l’associazione “corrente”;</w:t>
             </w:r>
           </w:p>
           <w:p>
@@ -2607,36 +2115,155 @@
               <w:cnfStyle w:val="000000100000" w:firstRow="0" w:lastRow="0" w:firstColumn="0" w:lastColumn="0" w:oddVBand="0" w:evenVBand="0" w:oddHBand="1" w:evenHBand="0" w:firstRowFirstColumn="0" w:firstRowLastColumn="0" w:lastRowFirstColumn="0" w:lastRowLastColumn="0"/>
             </w:pPr>
             <w:r>
+              <w:t xml:space="preserve">Sono state create le n istanze </w:t>
+            </w:r>
+            <w:proofErr w:type="spellStart"/>
+            <w:r>
               <w:rPr>
                 <w:i/>
                 <w:iCs/>
               </w:rPr>
-              <w:t>t</w:t>
-            </w:r>
-            <w:r>
-              <w:t xml:space="preserve"> viene associato all’istanza </w:t>
+              <w:t>qr</w:t>
+            </w:r>
+            <w:proofErr w:type="spellEnd"/>
+            <w:r>
+              <w:t xml:space="preserve"> di </w:t>
+            </w:r>
+            <w:proofErr w:type="spellStart"/>
+            <w:proofErr w:type="gramStart"/>
+            <w:r>
+              <w:t>QuesitoReale</w:t>
+            </w:r>
+            <w:proofErr w:type="spellEnd"/>
+            <w:proofErr w:type="gramEnd"/>
+            <w:r>
+              <w:t xml:space="preserve"> sulla base delle informazioni contenute nell’istanza </w:t>
             </w:r>
             <w:r>
               <w:rPr>
                 <w:i/>
                 <w:iCs/>
               </w:rPr>
-              <w:t>t</w:t>
+              <w:t>te</w:t>
             </w:r>
             <w:r>
               <w:rPr>
                 <w:i/>
                 <w:iCs/>
               </w:rPr>
-              <w:t>e</w:t>
-            </w:r>
-            <w:r>
-              <w:t xml:space="preserve"> di Template attualmente selezionata dallo Studente tramite l’associazione “è la struttura di”.</w:t>
+              <w:t xml:space="preserve"> </w:t>
+            </w:r>
+            <w:r>
+              <w:t>di Template</w:t>
+            </w:r>
+            <w:r>
+              <w:rPr>
+                <w:i/>
+                <w:iCs/>
+              </w:rPr>
+              <w:t xml:space="preserve">, </w:t>
+            </w:r>
+            <w:r>
+              <w:t xml:space="preserve">ciascuna è stata associata alla rispettiva istanza </w:t>
+            </w:r>
+            <w:proofErr w:type="spellStart"/>
+            <w:r>
+              <w:rPr>
+                <w:i/>
+                <w:iCs/>
+              </w:rPr>
+              <w:t>qd</w:t>
+            </w:r>
+            <w:proofErr w:type="spellEnd"/>
+            <w:r>
+              <w:t xml:space="preserve"> di </w:t>
+            </w:r>
+            <w:proofErr w:type="spellStart"/>
+            <w:r>
+              <w:t>QuesitoDescrizione</w:t>
+            </w:r>
+            <w:proofErr w:type="spellEnd"/>
+            <w:r>
+              <w:t xml:space="preserve"> tramite l’associazione “descritto da” e a</w:t>
+            </w:r>
+            <w:r>
+              <w:rPr>
+                <w:i/>
+                <w:iCs/>
+              </w:rPr>
+              <w:t xml:space="preserve"> t</w:t>
+            </w:r>
+            <w:r>
+              <w:t xml:space="preserve"> tramite “contiene”;</w:t>
+            </w:r>
+          </w:p>
+          <w:p>
+            <w:pPr>
+              <w:pStyle w:val="Paragrafoelenco"/>
+              <w:numPr>
+                <w:ilvl w:val="0"/>
+                <w:numId w:val="30"/>
+              </w:numPr>
+              <w:cnfStyle w:val="000000100000" w:firstRow="0" w:lastRow="0" w:firstColumn="0" w:lastColumn="0" w:oddVBand="0" w:evenVBand="0" w:oddHBand="1" w:evenHBand="0" w:firstRowFirstColumn="0" w:firstRowLastColumn="0" w:lastRowFirstColumn="0" w:lastRowLastColumn="0"/>
+            </w:pPr>
+            <w:proofErr w:type="gramStart"/>
+            <w:r>
+              <w:rPr>
+                <w:i/>
+                <w:iCs/>
+              </w:rPr>
+              <w:t>t</w:t>
+            </w:r>
+            <w:r>
+              <w:t xml:space="preserve"> è</w:t>
+            </w:r>
+            <w:proofErr w:type="gramEnd"/>
+            <w:r>
+              <w:t xml:space="preserve"> stato restituito allo Studente.</w:t>
             </w:r>
           </w:p>
         </w:tc>
       </w:tr>
+    </w:tbl>
+    <w:p>
+      <w:pPr>
+        <w:pStyle w:val="Titolo3"/>
+        <w:numPr>
+          <w:ilvl w:val="0"/>
+          <w:numId w:val="0"/>
+        </w:numPr>
+        <w:ind w:left="720" w:hanging="720"/>
+        <w:rPr>
+          <w:sz w:val="32"/>
+          <w:szCs w:val="32"/>
+        </w:rPr>
+      </w:pPr>
+      <w:bookmarkStart w:id="11" w:name="_Toc94192174"/>
+      <w:bookmarkStart w:id="12" w:name="_Toc94781342"/>
+      <w:r>
+        <w:rPr>
+          <w:sz w:val="32"/>
+          <w:szCs w:val="32"/>
+        </w:rPr>
+        <w:t>CO3</w:t>
+      </w:r>
+      <w:bookmarkEnd w:id="11"/>
+      <w:bookmarkEnd w:id="12"/>
+    </w:p>
+    <w:tbl>
+      <w:tblPr>
+        <w:tblStyle w:val="Tabellasemplice-2"/>
+        <w:tblW w:w="0" w:type="auto"/>
+        <w:tblLook w:val="04A0" w:firstRow="1" w:lastRow="0" w:firstColumn="1" w:lastColumn="0" w:noHBand="0" w:noVBand="1"/>
+      </w:tblPr>
+      <w:tblGrid>
+        <w:gridCol w:w="4438"/>
+        <w:gridCol w:w="4634"/>
+      </w:tblGrid>
       <w:tr>
+        <w:trPr>
+          <w:cnfStyle w:val="100000000000" w:firstRow="1" w:lastRow="0" w:firstColumn="0" w:lastColumn="0" w:oddVBand="0" w:evenVBand="0" w:oddHBand="0" w:evenHBand="0" w:firstRowFirstColumn="0" w:firstRowLastColumn="0" w:lastRowFirstColumn="0" w:lastRowLastColumn="0"/>
+        </w:trPr>
         <w:tc>
           <w:tcPr>
             <w:cnfStyle w:val="001000000000" w:firstRow="0" w:lastRow="0" w:firstColumn="1" w:lastColumn="0" w:oddVBand="0" w:evenVBand="0" w:oddHBand="0" w:evenHBand="0" w:firstRowFirstColumn="0" w:firstRowLastColumn="0" w:lastRowFirstColumn="0" w:lastRowLastColumn="0"/>
@@ -2666,36 +2293,44 @@
           </w:tcPr>
           <w:p>
             <w:pPr>
-              <w:cnfStyle w:val="000000000000" w:firstRow="0" w:lastRow="0" w:firstColumn="0" w:lastColumn="0" w:oddVBand="0" w:evenVBand="0" w:oddHBand="0" w:evenHBand="0" w:firstRowFirstColumn="0" w:firstRowLastColumn="0" w:lastRowFirstColumn="0" w:lastRowLastColumn="0"/>
-              <w:rPr>
-                <w:b/>
-                <w:bCs/>
+              <w:cnfStyle w:val="100000000000" w:firstRow="1" w:lastRow="0" w:firstColumn="0" w:lastColumn="0" w:oddVBand="0" w:evenVBand="0" w:oddHBand="0" w:evenHBand="0" w:firstRowFirstColumn="0" w:firstRowLastColumn="0" w:lastRowFirstColumn="0" w:lastRowLastColumn="0"/>
+              <w:rPr>
+                <w:b w:val="0"/>
+                <w:bCs w:val="0"/>
               </w:rPr>
             </w:pPr>
             <w:proofErr w:type="spellStart"/>
+            <w:r>
+              <w:rPr>
+                <w:b w:val="0"/>
+                <w:bCs w:val="0"/>
+              </w:rPr>
+              <w:t>selezionaRisposta</w:t>
+            </w:r>
+            <w:proofErr w:type="spellEnd"/>
+            <w:r>
+              <w:rPr>
+                <w:b w:val="0"/>
+                <w:bCs w:val="0"/>
+              </w:rPr>
+              <w:t>(</w:t>
+            </w:r>
+            <w:proofErr w:type="spellStart"/>
             <w:proofErr w:type="gramStart"/>
             <w:r>
-              <w:t>nuovoQuesito</w:t>
+              <w:rPr>
+                <w:b w:val="0"/>
+                <w:bCs w:val="0"/>
+              </w:rPr>
+              <w:t>idQuesitoReale,idRisposta</w:t>
             </w:r>
             <w:proofErr w:type="spellEnd"/>
-            <w:r>
-              <w:t>(</w:t>
-            </w:r>
-            <w:proofErr w:type="spellStart"/>
             <w:proofErr w:type="gramEnd"/>
             <w:r>
-              <w:t>codiceMateria</w:t>
-            </w:r>
-            <w:proofErr w:type="spellEnd"/>
-            <w:r>
-              <w:t xml:space="preserve">: </w:t>
-            </w:r>
-            <w:proofErr w:type="spellStart"/>
-            <w:r>
-              <w:t>String</w:t>
-            </w:r>
-            <w:proofErr w:type="spellEnd"/>
-            <w:r>
+              <w:rPr>
+                <w:b w:val="0"/>
+                <w:bCs w:val="0"/>
+              </w:rPr>
               <w:t>)</w:t>
             </w:r>
           </w:p>
@@ -2717,7 +2352,6 @@
           </w:tcPr>
           <w:p>
             <w:r>
-              <w:lastRenderedPageBreak/>
               <w:t>Riferimenti</w:t>
             </w:r>
           </w:p>
@@ -2736,7 +2370,7 @@
               <w:cnfStyle w:val="000000100000" w:firstRow="0" w:lastRow="0" w:firstColumn="0" w:lastColumn="0" w:oddVBand="0" w:evenVBand="0" w:oddHBand="1" w:evenHBand="0" w:firstRowFirstColumn="0" w:firstRowLastColumn="0" w:lastRowFirstColumn="0" w:lastRowLastColumn="0"/>
             </w:pPr>
             <w:r>
-              <w:t>UC7: Inserisci quesito</w:t>
+              <w:t>UC1: Avvia simulazione</w:t>
             </w:r>
           </w:p>
         </w:tc>
@@ -2776,7 +2410,37 @@
               <w:cnfStyle w:val="000000000000" w:firstRow="0" w:lastRow="0" w:firstColumn="0" w:lastColumn="0" w:oddVBand="0" w:evenVBand="0" w:oddHBand="0" w:evenHBand="0" w:firstRowFirstColumn="0" w:firstRowLastColumn="0" w:lastRowFirstColumn="0" w:lastRowLastColumn="0"/>
             </w:pPr>
             <w:r>
-              <w:t>-</w:t>
+              <w:t xml:space="preserve">È in corso una simulazione di test e l’istanza </w:t>
+            </w:r>
+            <w:r>
+              <w:rPr>
+                <w:i/>
+                <w:iCs/>
+              </w:rPr>
+              <w:t>t</w:t>
+            </w:r>
+            <w:r>
+              <w:t xml:space="preserve"> di Test è stata creata e associata correttamente alle n istanze </w:t>
+            </w:r>
+            <w:proofErr w:type="spellStart"/>
+            <w:r>
+              <w:rPr>
+                <w:i/>
+                <w:iCs/>
+              </w:rPr>
+              <w:t>qr</w:t>
+            </w:r>
+            <w:proofErr w:type="spellEnd"/>
+            <w:r>
+              <w:t xml:space="preserve"> di </w:t>
+            </w:r>
+            <w:proofErr w:type="spellStart"/>
+            <w:r>
+              <w:t>QuesitoReale</w:t>
+            </w:r>
+            <w:proofErr w:type="spellEnd"/>
+            <w:r>
+              <w:t>.</w:t>
             </w:r>
           </w:p>
         </w:tc>
@@ -2822,66 +2486,375 @@
             <w:r>
               <w:t xml:space="preserve">L’istanza </w:t>
             </w:r>
+            <w:proofErr w:type="spellStart"/>
             <w:r>
               <w:rPr>
                 <w:i/>
                 <w:iCs/>
               </w:rPr>
-              <w:t>m</w:t>
+              <w:t>qr</w:t>
+            </w:r>
+            <w:proofErr w:type="spellEnd"/>
+            <w:r>
+              <w:t xml:space="preserve"> con </w:t>
             </w:r>
             <w:r>
               <w:rPr>
                 <w:i/>
                 <w:iCs/>
-                <w:vertAlign w:val="subscript"/>
-              </w:rPr>
-              <w:t>i</w:t>
-            </w:r>
-            <w:r>
-              <w:t xml:space="preserve"> di Materia avente </w:t>
-            </w:r>
+              </w:rPr>
+              <w:t>qr.id</w:t>
+            </w:r>
+            <w:r>
+              <w:t>=</w:t>
+            </w:r>
+            <w:proofErr w:type="spellStart"/>
+            <w:r>
+              <w:t>idQuesitoReale</w:t>
+            </w:r>
+            <w:proofErr w:type="spellEnd"/>
+            <w:r>
+              <w:t xml:space="preserve"> è stata associata all’istanza </w:t>
+            </w:r>
+            <w:r>
+              <w:rPr>
+                <w:i/>
+                <w:iCs/>
+              </w:rPr>
+              <w:t>r</w:t>
+            </w:r>
+            <w:r>
+              <w:t xml:space="preserve"> di Risposta avente </w:t>
+            </w:r>
+            <w:r>
+              <w:rPr>
+                <w:i/>
+                <w:iCs/>
+              </w:rPr>
+              <w:t>r.id</w:t>
+            </w:r>
+            <w:r>
+              <w:t>=</w:t>
+            </w:r>
+            <w:proofErr w:type="spellStart"/>
+            <w:r>
+              <w:t>idRisposta</w:t>
+            </w:r>
+            <w:proofErr w:type="spellEnd"/>
+            <w:r>
+              <w:t>.</w:t>
+            </w:r>
+          </w:p>
+        </w:tc>
+      </w:tr>
+    </w:tbl>
+    <w:p>
+      <w:pPr>
+        <w:pStyle w:val="Titolo3"/>
+        <w:numPr>
+          <w:ilvl w:val="0"/>
+          <w:numId w:val="0"/>
+        </w:numPr>
+        <w:ind w:left="720" w:hanging="720"/>
+        <w:rPr>
+          <w:sz w:val="32"/>
+          <w:szCs w:val="32"/>
+        </w:rPr>
+      </w:pPr>
+      <w:bookmarkStart w:id="13" w:name="_Toc94192175"/>
+      <w:bookmarkStart w:id="14" w:name="_Toc94781343"/>
+      <w:r>
+        <w:rPr>
+          <w:sz w:val="32"/>
+          <w:szCs w:val="32"/>
+        </w:rPr>
+        <w:t>CO4</w:t>
+      </w:r>
+      <w:bookmarkEnd w:id="13"/>
+      <w:bookmarkEnd w:id="14"/>
+    </w:p>
+    <w:tbl>
+      <w:tblPr>
+        <w:tblStyle w:val="Tabellasemplice-2"/>
+        <w:tblW w:w="0" w:type="auto"/>
+        <w:tblLook w:val="04A0" w:firstRow="1" w:lastRow="0" w:firstColumn="1" w:lastColumn="0" w:noHBand="0" w:noVBand="1"/>
+      </w:tblPr>
+      <w:tblGrid>
+        <w:gridCol w:w="4531"/>
+        <w:gridCol w:w="4531"/>
+      </w:tblGrid>
+      <w:tr>
+        <w:trPr>
+          <w:cnfStyle w:val="100000000000" w:firstRow="1" w:lastRow="0" w:firstColumn="0" w:lastColumn="0" w:oddVBand="0" w:evenVBand="0" w:oddHBand="0" w:evenHBand="0" w:firstRowFirstColumn="0" w:firstRowLastColumn="0" w:lastRowFirstColumn="0" w:lastRowLastColumn="0"/>
+        </w:trPr>
+        <w:tc>
+          <w:tcPr>
+            <w:cnfStyle w:val="001000000000" w:firstRow="0" w:lastRow="0" w:firstColumn="1" w:lastColumn="0" w:oddVBand="0" w:evenVBand="0" w:oddHBand="0" w:evenHBand="0" w:firstRowFirstColumn="0" w:firstRowLastColumn="0" w:lastRowFirstColumn="0" w:lastRowLastColumn="0"/>
+            <w:tcW w:w="4531" w:type="dxa"/>
+            <w:tcBorders>
+              <w:top w:val="single" w:sz="4" w:space="0" w:color="4CA4FB" w:themeColor="text1" w:themeTint="80"/>
+              <w:left w:val="nil"/>
+              <w:right w:val="nil"/>
+            </w:tcBorders>
+            <w:hideMark/>
+          </w:tcPr>
+          <w:p>
+            <w:r>
+              <w:t>Operazione</w:t>
+            </w:r>
+          </w:p>
+        </w:tc>
+        <w:tc>
+          <w:tcPr>
+            <w:tcW w:w="4531" w:type="dxa"/>
+            <w:tcBorders>
+              <w:top w:val="single" w:sz="4" w:space="0" w:color="4CA4FB" w:themeColor="text1" w:themeTint="80"/>
+              <w:left w:val="nil"/>
+              <w:right w:val="nil"/>
+            </w:tcBorders>
+            <w:hideMark/>
+          </w:tcPr>
+          <w:p>
+            <w:pPr>
+              <w:cnfStyle w:val="100000000000" w:firstRow="1" w:lastRow="0" w:firstColumn="0" w:lastColumn="0" w:oddVBand="0" w:evenVBand="0" w:oddHBand="0" w:evenHBand="0" w:firstRowFirstColumn="0" w:firstRowLastColumn="0" w:lastRowFirstColumn="0" w:lastRowLastColumn="0"/>
+              <w:rPr>
+                <w:b w:val="0"/>
+                <w:bCs w:val="0"/>
+              </w:rPr>
+            </w:pPr>
             <w:proofErr w:type="spellStart"/>
             <w:proofErr w:type="gramStart"/>
             <w:r>
               <w:rPr>
+                <w:b w:val="0"/>
+                <w:bCs w:val="0"/>
+              </w:rPr>
+              <w:t>terminaSimulazione</w:t>
+            </w:r>
+            <w:proofErr w:type="spellEnd"/>
+            <w:r>
+              <w:rPr>
+                <w:b w:val="0"/>
+                <w:bCs w:val="0"/>
+              </w:rPr>
+              <w:t>(</w:t>
+            </w:r>
+            <w:proofErr w:type="gramEnd"/>
+            <w:r>
+              <w:rPr>
+                <w:b w:val="0"/>
+                <w:bCs w:val="0"/>
+              </w:rPr>
+              <w:t>)</w:t>
+            </w:r>
+          </w:p>
+        </w:tc>
+      </w:tr>
+      <w:tr>
+        <w:trPr>
+          <w:cnfStyle w:val="000000100000" w:firstRow="0" w:lastRow="0" w:firstColumn="0" w:lastColumn="0" w:oddVBand="0" w:evenVBand="0" w:oddHBand="1" w:evenHBand="0" w:firstRowFirstColumn="0" w:firstRowLastColumn="0" w:lastRowFirstColumn="0" w:lastRowLastColumn="0"/>
+        </w:trPr>
+        <w:tc>
+          <w:tcPr>
+            <w:cnfStyle w:val="001000000000" w:firstRow="0" w:lastRow="0" w:firstColumn="1" w:lastColumn="0" w:oddVBand="0" w:evenVBand="0" w:oddHBand="0" w:evenHBand="0" w:firstRowFirstColumn="0" w:firstRowLastColumn="0" w:lastRowFirstColumn="0" w:lastRowLastColumn="0"/>
+            <w:tcW w:w="4531" w:type="dxa"/>
+            <w:tcBorders>
+              <w:left w:val="nil"/>
+              <w:right w:val="nil"/>
+            </w:tcBorders>
+            <w:hideMark/>
+          </w:tcPr>
+          <w:p>
+            <w:r>
+              <w:t>Riferimenti</w:t>
+            </w:r>
+          </w:p>
+        </w:tc>
+        <w:tc>
+          <w:tcPr>
+            <w:tcW w:w="4531" w:type="dxa"/>
+            <w:tcBorders>
+              <w:left w:val="nil"/>
+              <w:right w:val="nil"/>
+            </w:tcBorders>
+            <w:hideMark/>
+          </w:tcPr>
+          <w:p>
+            <w:pPr>
+              <w:cnfStyle w:val="000000100000" w:firstRow="0" w:lastRow="0" w:firstColumn="0" w:lastColumn="0" w:oddVBand="0" w:evenVBand="0" w:oddHBand="1" w:evenHBand="0" w:firstRowFirstColumn="0" w:firstRowLastColumn="0" w:lastRowFirstColumn="0" w:lastRowLastColumn="0"/>
+            </w:pPr>
+            <w:r>
+              <w:t>UC1: Avvia simulazione</w:t>
+            </w:r>
+          </w:p>
+        </w:tc>
+      </w:tr>
+      <w:tr>
+        <w:tc>
+          <w:tcPr>
+            <w:cnfStyle w:val="001000000000" w:firstRow="0" w:lastRow="0" w:firstColumn="1" w:lastColumn="0" w:oddVBand="0" w:evenVBand="0" w:oddHBand="0" w:evenHBand="0" w:firstRowFirstColumn="0" w:firstRowLastColumn="0" w:lastRowFirstColumn="0" w:lastRowLastColumn="0"/>
+            <w:tcW w:w="4531" w:type="dxa"/>
+            <w:tcBorders>
+              <w:top w:val="nil"/>
+              <w:left w:val="nil"/>
+              <w:bottom w:val="nil"/>
+              <w:right w:val="nil"/>
+            </w:tcBorders>
+            <w:hideMark/>
+          </w:tcPr>
+          <w:p>
+            <w:r>
+              <w:t>Pre-condizioni</w:t>
+            </w:r>
+          </w:p>
+        </w:tc>
+        <w:tc>
+          <w:tcPr>
+            <w:tcW w:w="4531" w:type="dxa"/>
+            <w:tcBorders>
+              <w:top w:val="nil"/>
+              <w:left w:val="nil"/>
+              <w:bottom w:val="nil"/>
+              <w:right w:val="nil"/>
+            </w:tcBorders>
+            <w:hideMark/>
+          </w:tcPr>
+          <w:p>
+            <w:pPr>
+              <w:cnfStyle w:val="000000000000" w:firstRow="0" w:lastRow="0" w:firstColumn="0" w:lastColumn="0" w:oddVBand="0" w:evenVBand="0" w:oddHBand="0" w:evenHBand="0" w:firstRowFirstColumn="0" w:firstRowLastColumn="0" w:lastRowFirstColumn="0" w:lastRowLastColumn="0"/>
+            </w:pPr>
+            <w:r>
+              <w:t xml:space="preserve">È in corso una simulazione di test e l’istanza </w:t>
+            </w:r>
+            <w:r>
+              <w:rPr>
                 <w:i/>
                 <w:iCs/>
               </w:rPr>
-              <w:t>m</w:t>
-            </w:r>
+              <w:t>t</w:t>
+            </w:r>
+            <w:r>
+              <w:t xml:space="preserve"> di Test è stata creata e associata correttamente alle n istanze </w:t>
+            </w:r>
+            <w:proofErr w:type="spellStart"/>
             <w:r>
               <w:rPr>
                 <w:i/>
                 <w:iCs/>
-                <w:vertAlign w:val="subscript"/>
-              </w:rPr>
-              <w:t>i</w:t>
-            </w:r>
+              </w:rPr>
+              <w:t>qr</w:t>
+            </w:r>
+            <w:proofErr w:type="spellEnd"/>
+            <w:r>
+              <w:t xml:space="preserve"> di </w:t>
+            </w:r>
+            <w:proofErr w:type="spellStart"/>
+            <w:r>
+              <w:t>QuesitoReale</w:t>
+            </w:r>
+            <w:proofErr w:type="spellEnd"/>
+            <w:r>
+              <w:t>.</w:t>
+            </w:r>
+          </w:p>
+        </w:tc>
+      </w:tr>
+      <w:tr>
+        <w:trPr>
+          <w:cnfStyle w:val="000000100000" w:firstRow="0" w:lastRow="0" w:firstColumn="0" w:lastColumn="0" w:oddVBand="0" w:evenVBand="0" w:oddHBand="1" w:evenHBand="0" w:firstRowFirstColumn="0" w:firstRowLastColumn="0" w:lastRowFirstColumn="0" w:lastRowLastColumn="0"/>
+        </w:trPr>
+        <w:tc>
+          <w:tcPr>
+            <w:cnfStyle w:val="001000000000" w:firstRow="0" w:lastRow="0" w:firstColumn="1" w:lastColumn="0" w:oddVBand="0" w:evenVBand="0" w:oddHBand="0" w:evenHBand="0" w:firstRowFirstColumn="0" w:firstRowLastColumn="0" w:lastRowFirstColumn="0" w:lastRowLastColumn="0"/>
+            <w:tcW w:w="4531" w:type="dxa"/>
+            <w:tcBorders>
+              <w:left w:val="nil"/>
+              <w:right w:val="nil"/>
+            </w:tcBorders>
+            <w:hideMark/>
+          </w:tcPr>
+          <w:p>
+            <w:pPr>
+              <w:rPr>
+                <w:b w:val="0"/>
+                <w:bCs w:val="0"/>
+              </w:rPr>
+            </w:pPr>
+            <w:r>
+              <w:t>Post-condizioni</w:t>
+            </w:r>
+          </w:p>
+          <w:p/>
+          <w:p/>
+          <w:p/>
+          <w:p>
+            <w:pPr>
+              <w:rPr>
+                <w:b w:val="0"/>
+                <w:bCs w:val="0"/>
+              </w:rPr>
+            </w:pPr>
+          </w:p>
+          <w:p/>
+          <w:p/>
+          <w:p>
+            <w:pPr>
+              <w:rPr>
+                <w:b w:val="0"/>
+                <w:bCs w:val="0"/>
+              </w:rPr>
+            </w:pPr>
+          </w:p>
+          <w:p>
+            <w:pPr>
+              <w:jc w:val="center"/>
+            </w:pPr>
+          </w:p>
+        </w:tc>
+        <w:tc>
+          <w:tcPr>
+            <w:tcW w:w="4531" w:type="dxa"/>
+            <w:tcBorders>
+              <w:left w:val="nil"/>
+              <w:right w:val="nil"/>
+            </w:tcBorders>
+            <w:hideMark/>
+          </w:tcPr>
+          <w:p>
+            <w:pPr>
+              <w:pStyle w:val="Paragrafoelenco"/>
+              <w:numPr>
+                <w:ilvl w:val="0"/>
+                <w:numId w:val="30"/>
+              </w:numPr>
+              <w:cnfStyle w:val="000000100000" w:firstRow="0" w:lastRow="0" w:firstColumn="0" w:lastColumn="0" w:oddVBand="0" w:evenVBand="0" w:oddHBand="1" w:evenHBand="0" w:firstRowFirstColumn="0" w:firstRowLastColumn="0" w:lastRowFirstColumn="0" w:lastRowLastColumn="0"/>
+            </w:pPr>
+            <w:r>
+              <w:t xml:space="preserve">L’attributo </w:t>
+            </w:r>
+            <w:proofErr w:type="spellStart"/>
+            <w:proofErr w:type="gramStart"/>
             <w:r>
               <w:rPr>
                 <w:i/>
                 <w:iCs/>
               </w:rPr>
-              <w:t>.codice</w:t>
+              <w:t>t.punteggioComplessivo</w:t>
             </w:r>
             <w:proofErr w:type="spellEnd"/>
             <w:proofErr w:type="gramEnd"/>
             <w:r>
-              <w:t xml:space="preserve"> uguale a </w:t>
-            </w:r>
-            <w:proofErr w:type="spellStart"/>
-            <w:r>
-              <w:t>codiceMateria</w:t>
-            </w:r>
-            <w:proofErr w:type="spellEnd"/>
-            <w:r>
-              <w:t xml:space="preserve"> è stata associata a</w:t>
-            </w:r>
-            <w:r>
-              <w:t>ll’istanza t di Tutor (autenticato)</w:t>
-            </w:r>
-            <w:r>
-              <w:t xml:space="preserve"> tramite l’associazione “corrente”;</w:t>
+              <w:t xml:space="preserve"> è stato inizializzato ed è stato restituito </w:t>
+            </w:r>
+            <w:r>
+              <w:rPr>
+                <w:i/>
+                <w:iCs/>
+              </w:rPr>
+              <w:t>t</w:t>
+            </w:r>
+            <w:r>
+              <w:t xml:space="preserve"> allo Studente;</w:t>
             </w:r>
           </w:p>
           <w:p>
@@ -2894,105 +2867,31 @@
               <w:cnfStyle w:val="000000100000" w:firstRow="0" w:lastRow="0" w:firstColumn="0" w:lastColumn="0" w:oddVBand="0" w:evenVBand="0" w:oddHBand="1" w:evenHBand="0" w:firstRowFirstColumn="0" w:firstRowLastColumn="0" w:lastRowFirstColumn="0" w:lastRowLastColumn="0"/>
             </w:pPr>
             <w:r>
-              <w:t xml:space="preserve">È stata creata l’istanza </w:t>
-            </w:r>
-            <w:r>
               <w:rPr>
                 <w:i/>
                 <w:iCs/>
               </w:rPr>
-              <w:t>q</w:t>
-            </w:r>
-            <w:r>
-              <w:t xml:space="preserve"> di Quesito ed è stato inizializzato l’attributo </w:t>
+              <w:t>t</w:t>
+            </w:r>
+            <w:r>
+              <w:t xml:space="preserve"> viene associato all’istanza </w:t>
             </w:r>
             <w:r>
               <w:rPr>
                 <w:i/>
                 <w:iCs/>
               </w:rPr>
-              <w:t>q</w:t>
-            </w:r>
-            <w:r>
-              <w:t>.</w:t>
+              <w:t>t</w:t>
             </w:r>
             <w:r>
               <w:rPr>
                 <w:i/>
                 <w:iCs/>
               </w:rPr>
-              <w:t>id</w:t>
-            </w:r>
-            <w:r>
-              <w:t>;</w:t>
-            </w:r>
-          </w:p>
-          <w:p>
-            <w:pPr>
-              <w:pStyle w:val="Paragrafoelenco"/>
-              <w:numPr>
-                <w:ilvl w:val="0"/>
-                <w:numId w:val="30"/>
-              </w:numPr>
-              <w:cnfStyle w:val="000000100000" w:firstRow="0" w:lastRow="0" w:firstColumn="0" w:lastColumn="0" w:oddVBand="0" w:evenVBand="0" w:oddHBand="1" w:evenHBand="0" w:firstRowFirstColumn="0" w:firstRowLastColumn="0" w:lastRowFirstColumn="0" w:lastRowLastColumn="0"/>
-            </w:pPr>
-            <w:r>
-              <w:rPr>
-                <w:i/>
-                <w:iCs/>
-              </w:rPr>
-              <w:t>m</w:t>
-            </w:r>
-            <w:r>
-              <w:rPr>
-                <w:i/>
-                <w:iCs/>
-                <w:vertAlign w:val="subscript"/>
-              </w:rPr>
-              <w:t>i</w:t>
-            </w:r>
-            <w:r>
-              <w:t xml:space="preserve"> è stata associata a </w:t>
-            </w:r>
-            <w:r>
-              <w:rPr>
-                <w:i/>
-                <w:iCs/>
-              </w:rPr>
-              <w:t>q</w:t>
-            </w:r>
-            <w:r>
-              <w:t xml:space="preserve"> tramite l’associazione “corrente”.</w:t>
-            </w:r>
-          </w:p>
-          <w:p>
-            <w:pPr>
-              <w:pStyle w:val="Paragrafoelenco"/>
-              <w:numPr>
-                <w:ilvl w:val="0"/>
-                <w:numId w:val="30"/>
-              </w:numPr>
-              <w:cnfStyle w:val="000000100000" w:firstRow="0" w:lastRow="0" w:firstColumn="0" w:lastColumn="0" w:oddVBand="0" w:evenVBand="0" w:oddHBand="1" w:evenHBand="0" w:firstRowFirstColumn="0" w:firstRowLastColumn="0" w:lastRowFirstColumn="0" w:lastRowLastColumn="0"/>
-            </w:pPr>
-            <w:r>
-              <w:rPr>
-                <w:i/>
-                <w:iCs/>
-              </w:rPr>
-              <w:t xml:space="preserve">q </w:t>
-            </w:r>
-            <w:r>
-              <w:t xml:space="preserve">è stato associato all’istanza </w:t>
-            </w:r>
-            <w:r>
-              <w:rPr>
-                <w:i/>
-                <w:iCs/>
-              </w:rPr>
-              <w:t>t</w:t>
-            </w:r>
-            <w:r>
-              <w:t xml:space="preserve"> di Tutor tramite l’associazione “inserito da”. </w:t>
+              <w:t>e</w:t>
+            </w:r>
+            <w:r>
+              <w:t xml:space="preserve"> di Template attualmente selezionata dallo Studente tramite l’associazione “è la struttura di”.</w:t>
             </w:r>
           </w:p>
         </w:tc>
@@ -3002,11 +2901,12 @@
       <w:pPr>
         <w:pStyle w:val="Titolo1"/>
       </w:pPr>
-      <w:bookmarkStart w:id="11" w:name="_Toc94207844"/>
+      <w:bookmarkStart w:id="15" w:name="_Toc94781344"/>
       <w:r>
+        <w:lastRenderedPageBreak/>
         <w:t>Progettazione Orientata agli Oggetti</w:t>
       </w:r>
-      <w:bookmarkEnd w:id="11"/>
+      <w:bookmarkEnd w:id="15"/>
     </w:p>
     <w:p>
       <w:pPr>
@@ -3028,55 +2928,27 @@
       <w:pPr>
         <w:pStyle w:val="Titolo2"/>
       </w:pPr>
-      <w:bookmarkStart w:id="12" w:name="_Toc94207845"/>
+      <w:bookmarkStart w:id="16" w:name="_Toc94781345"/>
       <w:r>
         <w:t>Diagrammi di interazione</w:t>
       </w:r>
-      <w:bookmarkEnd w:id="12"/>
+      <w:bookmarkEnd w:id="16"/>
     </w:p>
     <w:p>
       <w:r>
-        <w:t xml:space="preserve">I diagrammi comportamentali mutano in quanto l'interazione tra </w:t>
+        <w:t xml:space="preserve">I diagrammi comportamentali mutano </w:t>
       </w:r>
-      <w:proofErr w:type="spellStart"/>
       <w:r>
-        <w:t>UniCTest</w:t>
-      </w:r>
-      <w:proofErr w:type="spellEnd"/>
-      <w:r>
-        <w:t xml:space="preserve"> e Materia ha adesso un livello di </w:t>
-      </w:r>
-      <w:proofErr w:type="spellStart"/>
-      <w:r>
-        <w:t>indirezione</w:t>
-      </w:r>
-      <w:proofErr w:type="spellEnd"/>
-      <w:r>
-        <w:t xml:space="preserve">. Infatti, l'interazione </w:t>
-      </w:r>
-      <w:proofErr w:type="spellStart"/>
-      <w:r>
-        <w:t>UniCTest</w:t>
-      </w:r>
-      <w:proofErr w:type="spellEnd"/>
-      <w:r>
-        <w:t>-Materia è mediata dal Tutor.</w:t>
+        <w:t>in quanto è stata introdotta la classe astratta Template.</w:t>
       </w:r>
     </w:p>
-    <w:p/>
-    <w:p/>
-    <w:p/>
-    <w:p/>
-    <w:p/>
-    <w:p/>
     <w:p>
       <w:pPr>
         <w:pStyle w:val="Paragrafoelenco"/>
         <w:numPr>
           <w:ilvl w:val="0"/>
-          <w:numId w:val="33"/>
+          <w:numId w:val="32"/>
         </w:numPr>
-        <w:spacing w:line="256" w:lineRule="auto"/>
         <w:rPr>
           <w:b/>
           <w:bCs/>
@@ -3084,26 +2956,29 @@
       </w:pPr>
       <w:r>
         <w:rPr>
-          <w:b/>
-          <w:bCs/>
-        </w:rPr>
-        <w:t>SSD_UC7_visualizzaMateria</w:t>
-      </w:r>
-    </w:p>
-    <w:p>
-      <w:pPr>
-        <w:ind w:left="360"/>
-      </w:pPr>
-      <w:r>
-        <w:rPr>
           <w:noProof/>
         </w:rPr>
-        <w:lastRenderedPageBreak/>
         <w:drawing>
-          <wp:inline distT="0" distB="0" distL="0" distR="0" wp14:anchorId="382D90B9" wp14:editId="625A3179">
-            <wp:extent cx="5752465" cy="3625850"/>
-            <wp:effectExtent l="0" t="0" r="635" b="0"/>
-            <wp:docPr id="11" name="Immagine 11"/>
+          <wp:anchor distT="0" distB="0" distL="114300" distR="114300" simplePos="0" relativeHeight="251665408" behindDoc="1" locked="0" layoutInCell="1" allowOverlap="1" wp14:anchorId="5D81C009" wp14:editId="5313E7E6">
+            <wp:simplePos x="0" y="0"/>
+            <wp:positionH relativeFrom="margin">
+              <wp:align>center</wp:align>
+            </wp:positionH>
+            <wp:positionV relativeFrom="paragraph">
+              <wp:posOffset>250483</wp:posOffset>
+            </wp:positionV>
+            <wp:extent cx="6743065" cy="2742565"/>
+            <wp:effectExtent l="0" t="0" r="635" b="635"/>
+            <wp:wrapTight wrapText="bothSides">
+              <wp:wrapPolygon edited="0">
+                <wp:start x="0" y="0"/>
+                <wp:lineTo x="0" y="21455"/>
+                <wp:lineTo x="21541" y="21455"/>
+                <wp:lineTo x="21541" y="0"/>
+                <wp:lineTo x="0" y="0"/>
+              </wp:wrapPolygon>
+            </wp:wrapTight>
+            <wp:docPr id="7" name="Immagine 7"/>
             <wp:cNvGraphicFramePr>
               <a:graphicFrameLocks xmlns:a="http://schemas.openxmlformats.org/drawingml/2006/main" noChangeAspect="1"/>
             </wp:cNvGraphicFramePr>
@@ -3116,8 +2991,339 @@
                       <a:picLocks noChangeAspect="1" noChangeArrowheads="1"/>
                     </pic:cNvPicPr>
                   </pic:nvPicPr>
+                  <pic:blipFill rotWithShape="1">
+                    <a:blip r:embed="rId8" cstate="print">
+                      <a:extLst>
+                        <a:ext uri="{28A0092B-C50C-407E-A947-70E740481C1C}">
+                          <a14:useLocalDpi xmlns:a14="http://schemas.microsoft.com/office/drawing/2010/main" val="0"/>
+                        </a:ext>
+                      </a:extLst>
+                    </a:blip>
+                    <a:srcRect r="14432" b="24324"/>
+                    <a:stretch/>
+                  </pic:blipFill>
+                  <pic:spPr bwMode="auto">
+                    <a:xfrm>
+                      <a:off x="0" y="0"/>
+                      <a:ext cx="6743065" cy="2742565"/>
+                    </a:xfrm>
+                    <a:prstGeom prst="rect">
+                      <a:avLst/>
+                    </a:prstGeom>
+                    <a:noFill/>
+                    <a:ln>
+                      <a:noFill/>
+                    </a:ln>
+                    <a:extLst>
+                      <a:ext uri="{53640926-AAD7-44D8-BBD7-CCE9431645EC}">
+                        <a14:shadowObscured xmlns:a14="http://schemas.microsoft.com/office/drawing/2010/main"/>
+                      </a:ext>
+                    </a:extLst>
+                  </pic:spPr>
+                </pic:pic>
+              </a:graphicData>
+            </a:graphic>
+            <wp14:sizeRelH relativeFrom="margin">
+              <wp14:pctWidth>0</wp14:pctWidth>
+            </wp14:sizeRelH>
+            <wp14:sizeRelV relativeFrom="margin">
+              <wp14:pctHeight>0</wp14:pctHeight>
+            </wp14:sizeRelV>
+          </wp:anchor>
+        </w:drawing>
+      </w:r>
+      <w:r>
+        <w:rPr>
+          <w:b/>
+          <w:bCs/>
+        </w:rPr>
+        <w:t>SD_</w:t>
+      </w:r>
+      <w:r>
+        <w:rPr>
+          <w:b/>
+          <w:bCs/>
+        </w:rPr>
+        <w:t>UC1_visualizzaTemplate</w:t>
+      </w:r>
+    </w:p>
+    <w:p>
+      <w:pPr>
+        <w:pStyle w:val="Paragrafoelenco"/>
+        <w:numPr>
+          <w:ilvl w:val="0"/>
+          <w:numId w:val="32"/>
+        </w:numPr>
+        <w:rPr>
+          <w:b/>
+          <w:bCs/>
+        </w:rPr>
+      </w:pPr>
+      <w:r>
+        <w:rPr>
+          <w:noProof/>
+        </w:rPr>
+        <w:drawing>
+          <wp:anchor distT="0" distB="0" distL="114300" distR="114300" simplePos="0" relativeHeight="251666432" behindDoc="1" locked="0" layoutInCell="1" allowOverlap="1" wp14:anchorId="4AB7113A" wp14:editId="650AF0F1">
+            <wp:simplePos x="0" y="0"/>
+            <wp:positionH relativeFrom="margin">
+              <wp:align>center</wp:align>
+            </wp:positionH>
+            <wp:positionV relativeFrom="paragraph">
+              <wp:posOffset>2990215</wp:posOffset>
+            </wp:positionV>
+            <wp:extent cx="7214235" cy="4078605"/>
+            <wp:effectExtent l="0" t="0" r="5715" b="0"/>
+            <wp:wrapTight wrapText="bothSides">
+              <wp:wrapPolygon edited="0">
+                <wp:start x="0" y="0"/>
+                <wp:lineTo x="0" y="21489"/>
+                <wp:lineTo x="21560" y="21489"/>
+                <wp:lineTo x="21560" y="0"/>
+                <wp:lineTo x="0" y="0"/>
+              </wp:wrapPolygon>
+            </wp:wrapTight>
+            <wp:docPr id="9" name="Immagine 9"/>
+            <wp:cNvGraphicFramePr>
+              <a:graphicFrameLocks xmlns:a="http://schemas.openxmlformats.org/drawingml/2006/main" noChangeAspect="1"/>
+            </wp:cNvGraphicFramePr>
+            <a:graphic xmlns:a="http://schemas.openxmlformats.org/drawingml/2006/main">
+              <a:graphicData uri="http://schemas.openxmlformats.org/drawingml/2006/picture">
+                <pic:pic xmlns:pic="http://schemas.openxmlformats.org/drawingml/2006/picture">
+                  <pic:nvPicPr>
+                    <pic:cNvPr id="0" name="Picture 4"/>
+                    <pic:cNvPicPr>
+                      <a:picLocks noChangeAspect="1" noChangeArrowheads="1"/>
+                    </pic:cNvPicPr>
+                  </pic:nvPicPr>
+                  <pic:blipFill rotWithShape="1">
+                    <a:blip r:embed="rId9" cstate="print">
+                      <a:extLst>
+                        <a:ext uri="{28A0092B-C50C-407E-A947-70E740481C1C}">
+                          <a14:useLocalDpi xmlns:a14="http://schemas.microsoft.com/office/drawing/2010/main" val="0"/>
+                        </a:ext>
+                      </a:extLst>
+                    </a:blip>
+                    <a:srcRect b="32394"/>
+                    <a:stretch/>
+                  </pic:blipFill>
+                  <pic:spPr bwMode="auto">
+                    <a:xfrm>
+                      <a:off x="0" y="0"/>
+                      <a:ext cx="7214235" cy="4078605"/>
+                    </a:xfrm>
+                    <a:prstGeom prst="rect">
+                      <a:avLst/>
+                    </a:prstGeom>
+                    <a:noFill/>
+                    <a:ln>
+                      <a:noFill/>
+                    </a:ln>
+                    <a:extLst>
+                      <a:ext uri="{53640926-AAD7-44D8-BBD7-CCE9431645EC}">
+                        <a14:shadowObscured xmlns:a14="http://schemas.microsoft.com/office/drawing/2010/main"/>
+                      </a:ext>
+                    </a:extLst>
+                  </pic:spPr>
+                </pic:pic>
+              </a:graphicData>
+            </a:graphic>
+            <wp14:sizeRelH relativeFrom="margin">
+              <wp14:pctWidth>0</wp14:pctWidth>
+            </wp14:sizeRelH>
+            <wp14:sizeRelV relativeFrom="margin">
+              <wp14:pctHeight>0</wp14:pctHeight>
+            </wp14:sizeRelV>
+          </wp:anchor>
+        </w:drawing>
+      </w:r>
+      <w:r>
+        <w:rPr>
+          <w:b/>
+          <w:bCs/>
+        </w:rPr>
+        <w:t>SD</w:t>
+      </w:r>
+      <w:r>
+        <w:rPr>
+          <w:b/>
+          <w:bCs/>
+        </w:rPr>
+        <w:t>_</w:t>
+      </w:r>
+      <w:r>
+        <w:rPr>
+          <w:b/>
+          <w:bCs/>
+        </w:rPr>
+        <w:t>UC1_avviaSimulazione</w:t>
+      </w:r>
+    </w:p>
+    <w:p>
+      <w:pPr>
+        <w:pStyle w:val="Paragrafoelenco"/>
+        <w:numPr>
+          <w:ilvl w:val="0"/>
+          <w:numId w:val="32"/>
+        </w:numPr>
+        <w:rPr>
+          <w:b/>
+          <w:bCs/>
+        </w:rPr>
+      </w:pPr>
+      <w:r>
+        <w:rPr>
+          <w:noProof/>
+        </w:rPr>
+        <w:lastRenderedPageBreak/>
+        <w:drawing>
+          <wp:anchor distT="0" distB="0" distL="114300" distR="114300" simplePos="0" relativeHeight="251667456" behindDoc="1" locked="0" layoutInCell="1" allowOverlap="1" wp14:anchorId="2E7B8D45" wp14:editId="2F8F30AF">
+            <wp:simplePos x="0" y="0"/>
+            <wp:positionH relativeFrom="margin">
+              <wp:posOffset>-814070</wp:posOffset>
+            </wp:positionH>
+            <wp:positionV relativeFrom="paragraph">
+              <wp:posOffset>304165</wp:posOffset>
+            </wp:positionV>
+            <wp:extent cx="7439025" cy="1642745"/>
+            <wp:effectExtent l="0" t="0" r="9525" b="0"/>
+            <wp:wrapTight wrapText="bothSides">
+              <wp:wrapPolygon edited="0">
+                <wp:start x="0" y="0"/>
+                <wp:lineTo x="0" y="21291"/>
+                <wp:lineTo x="21572" y="21291"/>
+                <wp:lineTo x="21572" y="0"/>
+                <wp:lineTo x="0" y="0"/>
+              </wp:wrapPolygon>
+            </wp:wrapTight>
+            <wp:docPr id="20" name="Immagine 20"/>
+            <wp:cNvGraphicFramePr>
+              <a:graphicFrameLocks xmlns:a="http://schemas.openxmlformats.org/drawingml/2006/main" noChangeAspect="1"/>
+            </wp:cNvGraphicFramePr>
+            <a:graphic xmlns:a="http://schemas.openxmlformats.org/drawingml/2006/main">
+              <a:graphicData uri="http://schemas.openxmlformats.org/drawingml/2006/picture">
+                <pic:pic xmlns:pic="http://schemas.openxmlformats.org/drawingml/2006/picture">
+                  <pic:nvPicPr>
+                    <pic:cNvPr id="0" name="Picture 8"/>
+                    <pic:cNvPicPr>
+                      <a:picLocks noChangeAspect="1" noChangeArrowheads="1"/>
+                    </pic:cNvPicPr>
+                  </pic:nvPicPr>
+                  <pic:blipFill rotWithShape="1">
+                    <a:blip r:embed="rId10" cstate="print">
+                      <a:extLst>
+                        <a:ext uri="{28A0092B-C50C-407E-A947-70E740481C1C}">
+                          <a14:useLocalDpi xmlns:a14="http://schemas.microsoft.com/office/drawing/2010/main" val="0"/>
+                        </a:ext>
+                      </a:extLst>
+                    </a:blip>
+                    <a:srcRect b="24616"/>
+                    <a:stretch/>
+                  </pic:blipFill>
+                  <pic:spPr bwMode="auto">
+                    <a:xfrm>
+                      <a:off x="0" y="0"/>
+                      <a:ext cx="7439025" cy="1642745"/>
+                    </a:xfrm>
+                    <a:prstGeom prst="rect">
+                      <a:avLst/>
+                    </a:prstGeom>
+                    <a:noFill/>
+                    <a:ln>
+                      <a:noFill/>
+                    </a:ln>
+                    <a:extLst>
+                      <a:ext uri="{53640926-AAD7-44D8-BBD7-CCE9431645EC}">
+                        <a14:shadowObscured xmlns:a14="http://schemas.microsoft.com/office/drawing/2010/main"/>
+                      </a:ext>
+                    </a:extLst>
+                  </pic:spPr>
+                </pic:pic>
+              </a:graphicData>
+            </a:graphic>
+            <wp14:sizeRelH relativeFrom="margin">
+              <wp14:pctWidth>0</wp14:pctWidth>
+            </wp14:sizeRelH>
+            <wp14:sizeRelV relativeFrom="margin">
+              <wp14:pctHeight>0</wp14:pctHeight>
+            </wp14:sizeRelV>
+          </wp:anchor>
+        </w:drawing>
+      </w:r>
+      <w:r>
+        <w:rPr>
+          <w:b/>
+          <w:bCs/>
+        </w:rPr>
+        <w:t>SD_UC</w:t>
+      </w:r>
+      <w:r>
+        <w:rPr>
+          <w:b/>
+          <w:bCs/>
+        </w:rPr>
+        <w:t>1_selezionaRisposta</w:t>
+      </w:r>
+    </w:p>
+    <w:p>
+      <w:pPr>
+        <w:rPr>
+          <w:b/>
+          <w:bCs/>
+        </w:rPr>
+      </w:pPr>
+    </w:p>
+    <w:p>
+      <w:pPr>
+        <w:pStyle w:val="Paragrafoelenco"/>
+        <w:numPr>
+          <w:ilvl w:val="0"/>
+          <w:numId w:val="32"/>
+        </w:numPr>
+        <w:rPr>
+          <w:b/>
+          <w:bCs/>
+        </w:rPr>
+      </w:pPr>
+      <w:r>
+        <w:rPr>
+          <w:noProof/>
+        </w:rPr>
+        <w:drawing>
+          <wp:anchor distT="0" distB="0" distL="114300" distR="114300" simplePos="0" relativeHeight="251668480" behindDoc="1" locked="0" layoutInCell="1" allowOverlap="1" wp14:anchorId="7DB0D13B" wp14:editId="1766EE96">
+            <wp:simplePos x="0" y="0"/>
+            <wp:positionH relativeFrom="column">
+              <wp:posOffset>-802005</wp:posOffset>
+            </wp:positionH>
+            <wp:positionV relativeFrom="paragraph">
+              <wp:posOffset>304800</wp:posOffset>
+            </wp:positionV>
+            <wp:extent cx="7456805" cy="3246120"/>
+            <wp:effectExtent l="0" t="0" r="0" b="0"/>
+            <wp:wrapTight wrapText="bothSides">
+              <wp:wrapPolygon edited="0">
+                <wp:start x="0" y="0"/>
+                <wp:lineTo x="0" y="21423"/>
+                <wp:lineTo x="21521" y="21423"/>
+                <wp:lineTo x="21521" y="0"/>
+                <wp:lineTo x="0" y="0"/>
+              </wp:wrapPolygon>
+            </wp:wrapTight>
+            <wp:docPr id="21" name="Immagine 21"/>
+            <wp:cNvGraphicFramePr>
+              <a:graphicFrameLocks xmlns:a="http://schemas.openxmlformats.org/drawingml/2006/main" noChangeAspect="1"/>
+            </wp:cNvGraphicFramePr>
+            <a:graphic xmlns:a="http://schemas.openxmlformats.org/drawingml/2006/main">
+              <a:graphicData uri="http://schemas.openxmlformats.org/drawingml/2006/picture">
+                <pic:pic xmlns:pic="http://schemas.openxmlformats.org/drawingml/2006/picture">
+                  <pic:nvPicPr>
+                    <pic:cNvPr id="0" name="Picture 10"/>
+                    <pic:cNvPicPr>
+                      <a:picLocks noChangeAspect="1" noChangeArrowheads="1"/>
+                    </pic:cNvPicPr>
+                  </pic:nvPicPr>
                   <pic:blipFill>
-                    <a:blip r:embed="rId8">
+                    <a:blip r:embed="rId11" cstate="print">
                       <a:extLst>
                         <a:ext uri="{28A0092B-C50C-407E-A947-70E740481C1C}">
                           <a14:useLocalDpi xmlns:a14="http://schemas.microsoft.com/office/drawing/2010/main" val="0"/>
@@ -3132,82 +3338,7 @@
                   <pic:spPr bwMode="auto">
                     <a:xfrm>
                       <a:off x="0" y="0"/>
-                      <a:ext cx="5752465" cy="3625850"/>
-                    </a:xfrm>
-                    <a:prstGeom prst="rect">
-                      <a:avLst/>
-                    </a:prstGeom>
-                    <a:noFill/>
-                    <a:ln>
-                      <a:noFill/>
-                    </a:ln>
-                  </pic:spPr>
-                </pic:pic>
-              </a:graphicData>
-            </a:graphic>
-          </wp:inline>
-        </w:drawing>
-      </w:r>
-    </w:p>
-    <w:p>
-      <w:pPr>
-        <w:pStyle w:val="Paragrafoelenco"/>
-        <w:numPr>
-          <w:ilvl w:val="0"/>
-          <w:numId w:val="33"/>
-        </w:numPr>
-        <w:spacing w:line="256" w:lineRule="auto"/>
-        <w:rPr>
-          <w:b/>
-          <w:bCs/>
-        </w:rPr>
-      </w:pPr>
-      <w:r>
-        <w:rPr>
-          <w:noProof/>
-        </w:rPr>
-        <w:drawing>
-          <wp:anchor distT="0" distB="0" distL="114300" distR="114300" simplePos="0" relativeHeight="251675648" behindDoc="0" locked="0" layoutInCell="1" allowOverlap="1" wp14:anchorId="44A10A36" wp14:editId="45D9A313">
-            <wp:simplePos x="0" y="0"/>
-            <wp:positionH relativeFrom="page">
-              <wp:posOffset>170120</wp:posOffset>
-            </wp:positionH>
-            <wp:positionV relativeFrom="paragraph">
-              <wp:posOffset>213995</wp:posOffset>
-            </wp:positionV>
-            <wp:extent cx="7277100" cy="3604260"/>
-            <wp:effectExtent l="0" t="0" r="0" b="0"/>
-            <wp:wrapTopAndBottom/>
-            <wp:docPr id="12" name="Immagine 12"/>
-            <wp:cNvGraphicFramePr>
-              <a:graphicFrameLocks xmlns:a="http://schemas.openxmlformats.org/drawingml/2006/main" noChangeAspect="1"/>
-            </wp:cNvGraphicFramePr>
-            <a:graphic xmlns:a="http://schemas.openxmlformats.org/drawingml/2006/main">
-              <a:graphicData uri="http://schemas.openxmlformats.org/drawingml/2006/picture">
-                <pic:pic xmlns:pic="http://schemas.openxmlformats.org/drawingml/2006/picture">
-                  <pic:nvPicPr>
-                    <pic:cNvPr id="0" name="Picture 3"/>
-                    <pic:cNvPicPr>
-                      <a:picLocks noChangeAspect="1" noChangeArrowheads="1"/>
-                    </pic:cNvPicPr>
-                  </pic:nvPicPr>
-                  <pic:blipFill>
-                    <a:blip r:embed="rId9" cstate="print">
-                      <a:extLst>
-                        <a:ext uri="{28A0092B-C50C-407E-A947-70E740481C1C}">
-                          <a14:useLocalDpi xmlns:a14="http://schemas.microsoft.com/office/drawing/2010/main" val="0"/>
-                        </a:ext>
-                      </a:extLst>
-                    </a:blip>
-                    <a:srcRect/>
-                    <a:stretch>
-                      <a:fillRect/>
-                    </a:stretch>
-                  </pic:blipFill>
-                  <pic:spPr bwMode="auto">
-                    <a:xfrm>
-                      <a:off x="0" y="0"/>
-                      <a:ext cx="7277100" cy="3604260"/>
+                      <a:ext cx="7456805" cy="3246120"/>
                     </a:xfrm>
                     <a:prstGeom prst="rect">
                       <a:avLst/>
@@ -3234,597 +3365,57 @@
           <w:b/>
           <w:bCs/>
         </w:rPr>
-        <w:t>SSD_UC7_nuovoQuesito</w:t>
+        <w:t>SD_UC</w:t>
       </w:r>
-    </w:p>
-    <w:p>
-      <w:pPr>
-        <w:ind w:left="360"/>
-      </w:pPr>
-    </w:p>
-    <w:p>
-      <w:pPr>
-        <w:ind w:left="360"/>
-      </w:pPr>
-    </w:p>
-    <w:p>
-      <w:pPr>
-        <w:ind w:left="360"/>
-      </w:pPr>
-    </w:p>
-    <w:p>
-      <w:pPr>
-        <w:ind w:left="360"/>
-      </w:pPr>
-    </w:p>
-    <w:p>
-      <w:pPr>
-        <w:pStyle w:val="Paragrafoelenco"/>
-        <w:numPr>
-          <w:ilvl w:val="0"/>
-          <w:numId w:val="33"/>
-        </w:numPr>
-        <w:spacing w:line="256" w:lineRule="auto"/>
-        <w:rPr>
-          <w:b/>
-          <w:bCs/>
-        </w:rPr>
-      </w:pPr>
       <w:r>
         <w:rPr>
           <w:b/>
           <w:bCs/>
         </w:rPr>
-        <w:t>SSD_UC7_inserisciFonte</w:t>
+        <w:t>1_terminaSimulazion</w:t>
       </w:r>
-    </w:p>
-    <w:p>
-      <w:pPr>
-        <w:rPr>
-          <w:b/>
-          <w:bCs/>
-        </w:rPr>
-      </w:pPr>
-      <w:r>
-        <w:rPr>
-          <w:b/>
-          <w:bCs/>
-          <w:noProof/>
-        </w:rPr>
-        <w:lastRenderedPageBreak/>
-        <w:drawing>
-          <wp:inline distT="0" distB="0" distL="0" distR="0" wp14:anchorId="1D0C333D" wp14:editId="7AF5B477">
-            <wp:extent cx="5752465" cy="3126105"/>
-            <wp:effectExtent l="0" t="0" r="635" b="0"/>
-            <wp:docPr id="13" name="Immagine 13"/>
-            <wp:cNvGraphicFramePr>
-              <a:graphicFrameLocks xmlns:a="http://schemas.openxmlformats.org/drawingml/2006/main" noChangeAspect="1"/>
-            </wp:cNvGraphicFramePr>
-            <a:graphic xmlns:a="http://schemas.openxmlformats.org/drawingml/2006/main">
-              <a:graphicData uri="http://schemas.openxmlformats.org/drawingml/2006/picture">
-                <pic:pic xmlns:pic="http://schemas.openxmlformats.org/drawingml/2006/picture">
-                  <pic:nvPicPr>
-                    <pic:cNvPr id="0" name="Picture 4"/>
-                    <pic:cNvPicPr>
-                      <a:picLocks noChangeAspect="1" noChangeArrowheads="1"/>
-                    </pic:cNvPicPr>
-                  </pic:nvPicPr>
-                  <pic:blipFill>
-                    <a:blip r:embed="rId10">
-                      <a:extLst>
-                        <a:ext uri="{28A0092B-C50C-407E-A947-70E740481C1C}">
-                          <a14:useLocalDpi xmlns:a14="http://schemas.microsoft.com/office/drawing/2010/main" val="0"/>
-                        </a:ext>
-                      </a:extLst>
-                    </a:blip>
-                    <a:srcRect/>
-                    <a:stretch>
-                      <a:fillRect/>
-                    </a:stretch>
-                  </pic:blipFill>
-                  <pic:spPr bwMode="auto">
-                    <a:xfrm>
-                      <a:off x="0" y="0"/>
-                      <a:ext cx="5752465" cy="3126105"/>
-                    </a:xfrm>
-                    <a:prstGeom prst="rect">
-                      <a:avLst/>
-                    </a:prstGeom>
-                    <a:noFill/>
-                    <a:ln>
-                      <a:noFill/>
-                    </a:ln>
-                  </pic:spPr>
-                </pic:pic>
-              </a:graphicData>
-            </a:graphic>
-          </wp:inline>
-        </w:drawing>
-      </w:r>
-    </w:p>
-    <w:p>
-      <w:pPr>
-        <w:pStyle w:val="Paragrafoelenco"/>
-        <w:numPr>
-          <w:ilvl w:val="0"/>
-          <w:numId w:val="33"/>
-        </w:numPr>
-        <w:spacing w:line="256" w:lineRule="auto"/>
-        <w:rPr>
-          <w:b/>
-          <w:bCs/>
-        </w:rPr>
-      </w:pPr>
       <w:r>
         <w:rPr>
           <w:b/>
           <w:bCs/>
         </w:rPr>
-        <w:t>SSD_UC7_inserisciTesto</w:t>
+        <w:t>e</w:t>
       </w:r>
     </w:p>
     <w:p>
       <w:pPr>
-        <w:rPr>
-          <w:b/>
-          <w:bCs/>
-        </w:rPr>
-      </w:pPr>
+        <w:pStyle w:val="Titolo2"/>
+      </w:pPr>
+      <w:bookmarkStart w:id="17" w:name="_Toc94192178"/>
+      <w:bookmarkStart w:id="18" w:name="_Toc94781346"/>
       <w:r>
-        <w:rPr>
-          <w:b/>
-          <w:bCs/>
-          <w:noProof/>
-        </w:rPr>
-        <w:drawing>
-          <wp:inline distT="0" distB="0" distL="0" distR="0" wp14:anchorId="4F7F6E72" wp14:editId="3F89B37D">
-            <wp:extent cx="5762625" cy="3104515"/>
-            <wp:effectExtent l="0" t="0" r="9525" b="635"/>
-            <wp:docPr id="15" name="Immagine 15"/>
-            <wp:cNvGraphicFramePr>
-              <a:graphicFrameLocks xmlns:a="http://schemas.openxmlformats.org/drawingml/2006/main" noChangeAspect="1"/>
-            </wp:cNvGraphicFramePr>
-            <a:graphic xmlns:a="http://schemas.openxmlformats.org/drawingml/2006/main">
-              <a:graphicData uri="http://schemas.openxmlformats.org/drawingml/2006/picture">
-                <pic:pic xmlns:pic="http://schemas.openxmlformats.org/drawingml/2006/picture">
-                  <pic:nvPicPr>
-                    <pic:cNvPr id="0" name="Picture 6"/>
-                    <pic:cNvPicPr>
-                      <a:picLocks noChangeAspect="1" noChangeArrowheads="1"/>
-                    </pic:cNvPicPr>
-                  </pic:nvPicPr>
-                  <pic:blipFill>
-                    <a:blip r:embed="rId11">
-                      <a:extLst>
-                        <a:ext uri="{28A0092B-C50C-407E-A947-70E740481C1C}">
-                          <a14:useLocalDpi xmlns:a14="http://schemas.microsoft.com/office/drawing/2010/main" val="0"/>
-                        </a:ext>
-                      </a:extLst>
-                    </a:blip>
-                    <a:srcRect/>
-                    <a:stretch>
-                      <a:fillRect/>
-                    </a:stretch>
-                  </pic:blipFill>
-                  <pic:spPr bwMode="auto">
-                    <a:xfrm>
-                      <a:off x="0" y="0"/>
-                      <a:ext cx="5762625" cy="3104515"/>
-                    </a:xfrm>
-                    <a:prstGeom prst="rect">
-                      <a:avLst/>
-                    </a:prstGeom>
-                    <a:noFill/>
-                    <a:ln>
-                      <a:noFill/>
-                    </a:ln>
-                  </pic:spPr>
-                </pic:pic>
-              </a:graphicData>
-            </a:graphic>
-          </wp:inline>
-        </w:drawing>
+        <w:t>DCD</w:t>
       </w:r>
-    </w:p>
-    <w:p>
-      <w:pPr>
-        <w:rPr>
-          <w:b/>
-          <w:bCs/>
-        </w:rPr>
-      </w:pPr>
-    </w:p>
-    <w:p>
-      <w:pPr>
-        <w:rPr>
-          <w:b/>
-          <w:bCs/>
-        </w:rPr>
-      </w:pPr>
-    </w:p>
-    <w:p>
-      <w:pPr>
-        <w:rPr>
-          <w:b/>
-          <w:bCs/>
-        </w:rPr>
-      </w:pPr>
-    </w:p>
-    <w:p>
-      <w:pPr>
-        <w:rPr>
-          <w:b/>
-          <w:bCs/>
-        </w:rPr>
-      </w:pPr>
-    </w:p>
-    <w:p>
-      <w:pPr>
-        <w:rPr>
-          <w:b/>
-          <w:bCs/>
-        </w:rPr>
-      </w:pPr>
-    </w:p>
-    <w:p>
-      <w:pPr>
-        <w:rPr>
-          <w:b/>
-          <w:bCs/>
-        </w:rPr>
-      </w:pPr>
-    </w:p>
-    <w:p>
-      <w:pPr>
-        <w:rPr>
-          <w:b/>
-          <w:bCs/>
-        </w:rPr>
-      </w:pPr>
-    </w:p>
-    <w:p>
-      <w:pPr>
-        <w:pStyle w:val="Paragrafoelenco"/>
-        <w:numPr>
-          <w:ilvl w:val="0"/>
-          <w:numId w:val="33"/>
-        </w:numPr>
-        <w:spacing w:line="256" w:lineRule="auto"/>
-        <w:rPr>
-          <w:b/>
-          <w:bCs/>
-        </w:rPr>
-      </w:pPr>
-      <w:r>
-        <w:rPr>
-          <w:b/>
-          <w:bCs/>
-        </w:rPr>
-        <w:t>SSD_UC7_inserisciDifficoltà</w:t>
-      </w:r>
-    </w:p>
-    <w:p>
-      <w:pPr>
-        <w:ind w:left="360"/>
-        <w:rPr>
-          <w:b/>
-          <w:bCs/>
-        </w:rPr>
-      </w:pPr>
-      <w:r>
-        <w:rPr>
-          <w:b/>
-          <w:bCs/>
-          <w:noProof/>
-        </w:rPr>
-        <w:lastRenderedPageBreak/>
-        <w:drawing>
-          <wp:inline distT="0" distB="0" distL="0" distR="0" wp14:anchorId="71E61E4E" wp14:editId="6133255B">
-            <wp:extent cx="5752465" cy="2594610"/>
-            <wp:effectExtent l="0" t="0" r="635" b="0"/>
-            <wp:docPr id="16" name="Immagine 16"/>
-            <wp:cNvGraphicFramePr>
-              <a:graphicFrameLocks xmlns:a="http://schemas.openxmlformats.org/drawingml/2006/main" noChangeAspect="1"/>
-            </wp:cNvGraphicFramePr>
-            <a:graphic xmlns:a="http://schemas.openxmlformats.org/drawingml/2006/main">
-              <a:graphicData uri="http://schemas.openxmlformats.org/drawingml/2006/picture">
-                <pic:pic xmlns:pic="http://schemas.openxmlformats.org/drawingml/2006/picture">
-                  <pic:nvPicPr>
-                    <pic:cNvPr id="0" name="Picture 7"/>
-                    <pic:cNvPicPr>
-                      <a:picLocks noChangeAspect="1" noChangeArrowheads="1"/>
-                    </pic:cNvPicPr>
-                  </pic:nvPicPr>
-                  <pic:blipFill>
-                    <a:blip r:embed="rId12" cstate="print">
-                      <a:extLst>
-                        <a:ext uri="{28A0092B-C50C-407E-A947-70E740481C1C}">
-                          <a14:useLocalDpi xmlns:a14="http://schemas.microsoft.com/office/drawing/2010/main" val="0"/>
-                        </a:ext>
-                      </a:extLst>
-                    </a:blip>
-                    <a:srcRect/>
-                    <a:stretch>
-                      <a:fillRect/>
-                    </a:stretch>
-                  </pic:blipFill>
-                  <pic:spPr bwMode="auto">
-                    <a:xfrm>
-                      <a:off x="0" y="0"/>
-                      <a:ext cx="5752465" cy="2594610"/>
-                    </a:xfrm>
-                    <a:prstGeom prst="rect">
-                      <a:avLst/>
-                    </a:prstGeom>
-                    <a:noFill/>
-                    <a:ln>
-                      <a:noFill/>
-                    </a:ln>
-                  </pic:spPr>
-                </pic:pic>
-              </a:graphicData>
-            </a:graphic>
-          </wp:inline>
-        </w:drawing>
-      </w:r>
-    </w:p>
-    <w:p>
-      <w:pPr>
-        <w:pStyle w:val="Paragrafoelenco"/>
-        <w:numPr>
-          <w:ilvl w:val="0"/>
-          <w:numId w:val="33"/>
-        </w:numPr>
-        <w:spacing w:line="256" w:lineRule="auto"/>
-        <w:rPr>
-          <w:b/>
-          <w:bCs/>
-        </w:rPr>
-      </w:pPr>
-      <w:r>
-        <w:rPr>
-          <w:b/>
-          <w:bCs/>
-        </w:rPr>
-        <w:t>SSD_UC7_InserisciRisposta</w:t>
-      </w:r>
-    </w:p>
-    <w:p>
-      <w:pPr>
-        <w:spacing w:line="256" w:lineRule="auto"/>
-        <w:ind w:left="360"/>
-        <w:rPr>
-          <w:b/>
-          <w:bCs/>
-        </w:rPr>
-      </w:pPr>
-      <w:r>
-        <w:rPr>
-          <w:b/>
-          <w:bCs/>
-          <w:noProof/>
-        </w:rPr>
-        <w:drawing>
-          <wp:inline distT="0" distB="0" distL="0" distR="0" wp14:anchorId="03C97CCA" wp14:editId="54F4D88E">
-            <wp:extent cx="5762625" cy="2232660"/>
-            <wp:effectExtent l="0" t="0" r="9525" b="0"/>
-            <wp:docPr id="18" name="Immagine 18"/>
-            <wp:cNvGraphicFramePr>
-              <a:graphicFrameLocks xmlns:a="http://schemas.openxmlformats.org/drawingml/2006/main" noChangeAspect="1"/>
-            </wp:cNvGraphicFramePr>
-            <a:graphic xmlns:a="http://schemas.openxmlformats.org/drawingml/2006/main">
-              <a:graphicData uri="http://schemas.openxmlformats.org/drawingml/2006/picture">
-                <pic:pic xmlns:pic="http://schemas.openxmlformats.org/drawingml/2006/picture">
-                  <pic:nvPicPr>
-                    <pic:cNvPr id="0" name="Picture 9"/>
-                    <pic:cNvPicPr>
-                      <a:picLocks noChangeAspect="1" noChangeArrowheads="1"/>
-                    </pic:cNvPicPr>
-                  </pic:nvPicPr>
-                  <pic:blipFill>
-                    <a:blip r:embed="rId13" cstate="print">
-                      <a:extLst>
-                        <a:ext uri="{28A0092B-C50C-407E-A947-70E740481C1C}">
-                          <a14:useLocalDpi xmlns:a14="http://schemas.microsoft.com/office/drawing/2010/main" val="0"/>
-                        </a:ext>
-                      </a:extLst>
-                    </a:blip>
-                    <a:srcRect/>
-                    <a:stretch>
-                      <a:fillRect/>
-                    </a:stretch>
-                  </pic:blipFill>
-                  <pic:spPr bwMode="auto">
-                    <a:xfrm>
-                      <a:off x="0" y="0"/>
-                      <a:ext cx="5762625" cy="2232660"/>
-                    </a:xfrm>
-                    <a:prstGeom prst="rect">
-                      <a:avLst/>
-                    </a:prstGeom>
-                    <a:noFill/>
-                    <a:ln>
-                      <a:noFill/>
-                    </a:ln>
-                  </pic:spPr>
-                </pic:pic>
-              </a:graphicData>
-            </a:graphic>
-          </wp:inline>
-        </w:drawing>
-      </w:r>
-    </w:p>
-    <w:p>
-      <w:pPr>
-        <w:pStyle w:val="Paragrafoelenco"/>
-        <w:numPr>
-          <w:ilvl w:val="0"/>
-          <w:numId w:val="33"/>
-        </w:numPr>
-        <w:spacing w:line="256" w:lineRule="auto"/>
-        <w:rPr>
-          <w:b/>
-          <w:bCs/>
-        </w:rPr>
-      </w:pPr>
-      <w:r>
-        <w:rPr>
-          <w:b/>
-          <w:bCs/>
-        </w:rPr>
-        <w:t>SSD_UC7_confermaQuesito</w:t>
-      </w:r>
-    </w:p>
-    <w:p>
-      <w:pPr>
-        <w:pStyle w:val="Paragrafoelenco"/>
-        <w:rPr>
-          <w:b/>
-          <w:bCs/>
-        </w:rPr>
-      </w:pPr>
+      <w:bookmarkEnd w:id="17"/>
+      <w:bookmarkEnd w:id="18"/>
     </w:p>
     <w:p>
       <w:r>
-        <w:rPr>
-          <w:b/>
-          <w:bCs/>
-          <w:noProof/>
-        </w:rPr>
-        <w:drawing>
-          <wp:inline distT="0" distB="0" distL="0" distR="0" wp14:anchorId="08E16571" wp14:editId="05EC4C9E">
-            <wp:extent cx="5760720" cy="2057400"/>
-            <wp:effectExtent l="0" t="0" r="0" b="0"/>
-            <wp:docPr id="17" name="Immagine 17" descr="Immagine che contiene testo&#10;&#10;Descrizione generata automaticamente"/>
-            <wp:cNvGraphicFramePr>
-              <a:graphicFrameLocks xmlns:a="http://schemas.openxmlformats.org/drawingml/2006/main" noChangeAspect="1"/>
-            </wp:cNvGraphicFramePr>
-            <a:graphic xmlns:a="http://schemas.openxmlformats.org/drawingml/2006/main">
-              <a:graphicData uri="http://schemas.openxmlformats.org/drawingml/2006/picture">
-                <pic:pic xmlns:pic="http://schemas.openxmlformats.org/drawingml/2006/picture">
-                  <pic:nvPicPr>
-                    <pic:cNvPr id="17" name="Immagine 17" descr="Immagine che contiene testo&#10;&#10;Descrizione generata automaticamente"/>
-                    <pic:cNvPicPr>
-                      <a:picLocks noChangeAspect="1" noChangeArrowheads="1"/>
-                    </pic:cNvPicPr>
-                  </pic:nvPicPr>
-                  <pic:blipFill>
-                    <a:blip r:embed="rId14" cstate="print">
-                      <a:extLst>
-                        <a:ext uri="{28A0092B-C50C-407E-A947-70E740481C1C}">
-                          <a14:useLocalDpi xmlns:a14="http://schemas.microsoft.com/office/drawing/2010/main" val="0"/>
-                        </a:ext>
-                      </a:extLst>
-                    </a:blip>
-                    <a:srcRect/>
-                    <a:stretch>
-                      <a:fillRect/>
-                    </a:stretch>
-                  </pic:blipFill>
-                  <pic:spPr bwMode="auto">
-                    <a:xfrm>
-                      <a:off x="0" y="0"/>
-                      <a:ext cx="5760720" cy="2057400"/>
-                    </a:xfrm>
-                    <a:prstGeom prst="rect">
-                      <a:avLst/>
-                    </a:prstGeom>
-                    <a:noFill/>
-                    <a:ln>
-                      <a:noFill/>
-                    </a:ln>
-                  </pic:spPr>
-                </pic:pic>
-              </a:graphicData>
-            </a:graphic>
-          </wp:inline>
-        </w:drawing>
+        <w:t xml:space="preserve">Il </w:t>
+      </w:r>
+      <w:r>
+        <w:t>Diagramma delle Classi di Progetto</w:t>
+      </w:r>
+      <w:r>
+        <w:t xml:space="preserve"> </w:t>
+      </w:r>
+      <w:r>
+        <w:t xml:space="preserve">presenta i cambiamenti introdotti dall’iterazione </w:t>
+      </w:r>
+      <w:proofErr w:type="gramStart"/>
+      <w:r>
+        <w:t>4</w:t>
+      </w:r>
+      <w:proofErr w:type="gramEnd"/>
+      <w:r>
+        <w:t xml:space="preserve"> della fase di Elaborazione, per cui si rimanda al documento ad essa relativo.</w:t>
       </w:r>
     </w:p>
-    <w:p>
-      <w:pPr>
-        <w:pStyle w:val="Titolo2"/>
-      </w:pPr>
-      <w:bookmarkStart w:id="13" w:name="_Toc94207846"/>
-      <w:r>
-        <w:lastRenderedPageBreak/>
-        <w:t>DCD</w:t>
-      </w:r>
-      <w:bookmarkEnd w:id="13"/>
-    </w:p>
-    <w:p>
-      <w:r>
-        <w:rPr>
-          <w:noProof/>
-        </w:rPr>
-        <w:drawing>
-          <wp:anchor distT="0" distB="0" distL="114300" distR="114300" simplePos="0" relativeHeight="251676672" behindDoc="0" locked="0" layoutInCell="1" allowOverlap="1" wp14:anchorId="14251545" wp14:editId="6145AD5A">
-            <wp:simplePos x="0" y="0"/>
-            <wp:positionH relativeFrom="page">
-              <wp:align>right</wp:align>
-            </wp:positionH>
-            <wp:positionV relativeFrom="paragraph">
-              <wp:posOffset>628015</wp:posOffset>
-            </wp:positionV>
-            <wp:extent cx="7559675" cy="5183505"/>
-            <wp:effectExtent l="0" t="0" r="3175" b="0"/>
-            <wp:wrapTopAndBottom/>
-            <wp:docPr id="19" name="Immagine 19"/>
-            <wp:cNvGraphicFramePr>
-              <a:graphicFrameLocks xmlns:a="http://schemas.openxmlformats.org/drawingml/2006/main" noChangeAspect="1"/>
-            </wp:cNvGraphicFramePr>
-            <a:graphic xmlns:a="http://schemas.openxmlformats.org/drawingml/2006/main">
-              <a:graphicData uri="http://schemas.openxmlformats.org/drawingml/2006/picture">
-                <pic:pic xmlns:pic="http://schemas.openxmlformats.org/drawingml/2006/picture">
-                  <pic:nvPicPr>
-                    <pic:cNvPr id="0" name="Picture 10"/>
-                    <pic:cNvPicPr>
-                      <a:picLocks noChangeAspect="1" noChangeArrowheads="1"/>
-                    </pic:cNvPicPr>
-                  </pic:nvPicPr>
-                  <pic:blipFill>
-                    <a:blip r:embed="rId15" cstate="print">
-                      <a:extLst>
-                        <a:ext uri="{28A0092B-C50C-407E-A947-70E740481C1C}">
-                          <a14:useLocalDpi xmlns:a14="http://schemas.microsoft.com/office/drawing/2010/main" val="0"/>
-                        </a:ext>
-                      </a:extLst>
-                    </a:blip>
-                    <a:srcRect/>
-                    <a:stretch>
-                      <a:fillRect/>
-                    </a:stretch>
-                  </pic:blipFill>
-                  <pic:spPr bwMode="auto">
-                    <a:xfrm>
-                      <a:off x="0" y="0"/>
-                      <a:ext cx="7559675" cy="5183505"/>
-                    </a:xfrm>
-                    <a:prstGeom prst="rect">
-                      <a:avLst/>
-                    </a:prstGeom>
-                    <a:noFill/>
-                    <a:ln>
-                      <a:noFill/>
-                    </a:ln>
-                  </pic:spPr>
-                </pic:pic>
-              </a:graphicData>
-            </a:graphic>
-            <wp14:sizeRelH relativeFrom="margin">
-              <wp14:pctWidth>0</wp14:pctWidth>
-            </wp14:sizeRelH>
-            <wp14:sizeRelV relativeFrom="margin">
-              <wp14:pctHeight>0</wp14:pctHeight>
-            </wp14:sizeRelV>
-          </wp:anchor>
-        </w:drawing>
-      </w:r>
-      <w:r>
-        <w:t>Il Diagramma delle Classi di Progetto (DCD) vede l'aggiunta delle responsabilità al Tutor, responsabilità che prima non erano presenti.</w:t>
-      </w:r>
-    </w:p>
-    <w:p/>
     <w:p/>
     <w:p/>
     <w:sectPr>

</xml_diff>